<commit_message>
feat : add communication chapter for project plan
</commit_message>
<xml_diff>
--- a/Documentation/Huister Project Plan.docx
+++ b/Documentation/Huister Project Plan.docx
@@ -2813,7 +2813,6 @@
           <w:lang w:val="en-GB"/>
         </w:rPr>
       </w:pPr>
-      <w:proofErr w:type="spellStart"/>
       <w:r>
         <w:rPr>
           <w:rFonts w:cs="Arial"/>
@@ -2821,7 +2820,6 @@
         </w:rPr>
         <w:t>Huister</w:t>
       </w:r>
-      <w:proofErr w:type="spellEnd"/>
       <w:r>
         <w:rPr>
           <w:rFonts w:cs="Arial"/>
@@ -2829,7 +2827,6 @@
         </w:rPr>
         <w:t xml:space="preserve"> is a web application which allow people to rent a property in Netherland. </w:t>
       </w:r>
-      <w:proofErr w:type="spellStart"/>
       <w:r>
         <w:rPr>
           <w:rFonts w:cs="Arial"/>
@@ -2837,29 +2834,12 @@
         </w:rPr>
         <w:t>Huister</w:t>
       </w:r>
-      <w:proofErr w:type="spellEnd"/>
       <w:r>
         <w:rPr>
           <w:rFonts w:cs="Arial"/>
           <w:lang w:val="en-GB"/>
         </w:rPr>
-        <w:t xml:space="preserve"> also landlord to rent their own property. Both the landlord and the renter can also negotiate the contract so both </w:t>
-      </w:r>
-      <w:proofErr w:type="gramStart"/>
-      <w:r>
-        <w:rPr>
-          <w:rFonts w:cs="Arial"/>
-          <w:lang w:val="en-GB"/>
-        </w:rPr>
-        <w:t>party</w:t>
-      </w:r>
-      <w:proofErr w:type="gramEnd"/>
-      <w:r>
-        <w:rPr>
-          <w:rFonts w:cs="Arial"/>
-          <w:lang w:val="en-GB"/>
-        </w:rPr>
-        <w:t xml:space="preserve"> are able to feel </w:t>
+        <w:t xml:space="preserve"> also landlord to rent their own property. Both the landlord and the renter can also negotiate the contract so both party are able to feel </w:t>
       </w:r>
       <w:r>
         <w:rPr>
@@ -2898,21 +2878,8 @@
           <w:szCs w:val="22"/>
           <w:lang w:val="en-GB"/>
         </w:rPr>
-        <w:t xml:space="preserve">Key </w:t>
-      </w:r>
-      <w:proofErr w:type="gramStart"/>
-      <w:r>
-        <w:rPr>
-          <w:rFonts w:cs="Arial"/>
-          <w:b/>
-          <w:bCs/>
-          <w:sz w:val="22"/>
-          <w:szCs w:val="22"/>
-          <w:lang w:val="en-GB"/>
-        </w:rPr>
-        <w:t>Feature :</w:t>
-      </w:r>
-      <w:proofErr w:type="gramEnd"/>
+        <w:t>Key Feature :</w:t>
+      </w:r>
     </w:p>
     <w:p>
       <w:pPr>
@@ -3559,7 +3526,6 @@
         </w:rPr>
         <w:t xml:space="preserve">The strategy for the development of </w:t>
       </w:r>
-      <w:proofErr w:type="spellStart"/>
       <w:r>
         <w:rPr>
           <w:rFonts w:cs="Arial"/>
@@ -3567,55 +3533,27 @@
         </w:rPr>
         <w:t>Huister</w:t>
       </w:r>
-      <w:proofErr w:type="spellEnd"/>
       <w:r>
         <w:rPr>
           <w:rFonts w:cs="Arial"/>
           <w:lang w:val="en-GB"/>
         </w:rPr>
-        <w:t xml:space="preserve"> is by utilizing scrum method. Even though scrum is mainly used for a team project, it also can be used in a </w:t>
-      </w:r>
-      <w:proofErr w:type="gramStart"/>
+        <w:t xml:space="preserve"> is by utilizing scrum method. Even though scrum is mainly used for a team project, it also can be used in a one man project also. Here are the approach of scrum methodology in </w:t>
+      </w:r>
       <w:r>
         <w:rPr>
           <w:rFonts w:cs="Arial"/>
           <w:lang w:val="en-GB"/>
         </w:rPr>
-        <w:t>one man</w:t>
-      </w:r>
-      <w:proofErr w:type="gramEnd"/>
+        <w:t>Huister</w:t>
+      </w:r>
       <w:r>
         <w:rPr>
           <w:rFonts w:cs="Arial"/>
           <w:lang w:val="en-GB"/>
         </w:rPr>
-        <w:t xml:space="preserve"> project also. Here are the approach of scrum methodology in </w:t>
-      </w:r>
-      <w:proofErr w:type="spellStart"/>
-      <w:r>
-        <w:rPr>
-          <w:rFonts w:cs="Arial"/>
-          <w:lang w:val="en-GB"/>
-        </w:rPr>
-        <w:t>Huister</w:t>
-      </w:r>
-      <w:proofErr w:type="spellEnd"/>
-      <w:r>
-        <w:rPr>
-          <w:rFonts w:cs="Arial"/>
-          <w:lang w:val="en-GB"/>
-        </w:rPr>
-        <w:t xml:space="preserve"> </w:t>
-      </w:r>
-      <w:proofErr w:type="gramStart"/>
-      <w:r>
-        <w:rPr>
-          <w:rFonts w:cs="Arial"/>
-          <w:lang w:val="en-GB"/>
-        </w:rPr>
-        <w:t>development :</w:t>
-      </w:r>
-      <w:proofErr w:type="gramEnd"/>
+        <w:t xml:space="preserve"> development :</w:t>
+      </w:r>
     </w:p>
     <w:p>
       <w:pPr>
@@ -3834,6 +3772,278 @@
           <w:rFonts w:cs="Arial"/>
         </w:rPr>
         <w:lastRenderedPageBreak/>
+        <w:t>Communication</w:t>
+      </w:r>
+    </w:p>
+    <w:p>
+      <w:pPr>
+        <w:ind w:left="708" w:firstLine="708"/>
+        <w:rPr>
+          <w:lang w:val="en-GB"/>
+        </w:rPr>
+      </w:pPr>
+      <w:r>
+        <w:rPr>
+          <w:lang w:val="en-GB"/>
+        </w:rPr>
+        <w:t>Fo</w:t>
+      </w:r>
+      <w:r>
+        <w:rPr>
+          <w:lang w:val="en-GB"/>
+        </w:rPr>
+        <w:t>r the current project, the communication with the stakeholders will be done with following method :</w:t>
+      </w:r>
+      <w:r>
+        <w:rPr>
+          <w:lang w:val="en-GB"/>
+        </w:rPr>
+        <w:t xml:space="preserve"> </w:t>
+      </w:r>
+    </w:p>
+    <w:p>
+      <w:pPr>
+        <w:rPr>
+          <w:lang w:val="en-GB"/>
+        </w:rPr>
+      </w:pPr>
+    </w:p>
+    <w:p>
+      <w:pPr>
+        <w:pStyle w:val="ListParagraph"/>
+        <w:numPr>
+          <w:ilvl w:val="0"/>
+          <w:numId w:val="35"/>
+        </w:numPr>
+        <w:rPr>
+          <w:lang w:val="en-GB"/>
+        </w:rPr>
+      </w:pPr>
+      <w:r>
+        <w:rPr>
+          <w:b/>
+          <w:bCs/>
+        </w:rPr>
+        <w:t>End of sprint meeting</w:t>
+      </w:r>
+    </w:p>
+    <w:p>
+      <w:pPr>
+        <w:pStyle w:val="ListParagraph"/>
+        <w:numPr>
+          <w:ilvl w:val="1"/>
+          <w:numId w:val="35"/>
+        </w:numPr>
+        <w:ind w:left="1620"/>
+        <w:rPr>
+          <w:lang w:val="en-GB"/>
+        </w:rPr>
+      </w:pPr>
+      <w:r>
+        <w:rPr>
+          <w:lang w:val="en-GB"/>
+        </w:rPr>
+        <w:t>Will be done every ends of sprints ( every 3 working weeks )</w:t>
+      </w:r>
+    </w:p>
+    <w:p>
+      <w:pPr>
+        <w:pStyle w:val="ListParagraph"/>
+        <w:numPr>
+          <w:ilvl w:val="1"/>
+          <w:numId w:val="35"/>
+        </w:numPr>
+        <w:ind w:left="1620"/>
+        <w:rPr>
+          <w:lang w:val="en-GB"/>
+        </w:rPr>
+      </w:pPr>
+      <w:r>
+        <w:rPr>
+          <w:lang w:val="en-GB"/>
+        </w:rPr>
+        <w:t>Will discuss about documentations and applications</w:t>
+      </w:r>
+    </w:p>
+    <w:p>
+      <w:pPr>
+        <w:pStyle w:val="ListParagraph"/>
+        <w:numPr>
+          <w:ilvl w:val="1"/>
+          <w:numId w:val="35"/>
+        </w:numPr>
+        <w:ind w:left="1620"/>
+        <w:rPr>
+          <w:lang w:val="en-GB"/>
+        </w:rPr>
+      </w:pPr>
+      <w:r>
+        <w:rPr>
+          <w:lang w:val="en-GB"/>
+        </w:rPr>
+        <w:t>Stakeholders can gives feedbacks for the following sprints</w:t>
+      </w:r>
+    </w:p>
+    <w:p>
+      <w:pPr>
+        <w:pStyle w:val="ListParagraph"/>
+        <w:numPr>
+          <w:ilvl w:val="1"/>
+          <w:numId w:val="35"/>
+        </w:numPr>
+        <w:ind w:left="1620"/>
+        <w:rPr>
+          <w:lang w:val="en-GB"/>
+        </w:rPr>
+      </w:pPr>
+      <w:r>
+        <w:rPr>
+          <w:lang w:val="en-GB"/>
+        </w:rPr>
+        <w:t>Communication will be held with face-to-face meeting</w:t>
+      </w:r>
+    </w:p>
+    <w:p>
+      <w:pPr>
+        <w:pStyle w:val="ListParagraph"/>
+        <w:ind w:left="1620"/>
+        <w:rPr>
+          <w:lang w:val="en-GB"/>
+        </w:rPr>
+      </w:pPr>
+      <w:r>
+        <w:rPr>
+          <w:lang w:val="en-GB"/>
+        </w:rPr>
+        <w:t xml:space="preserve"> </w:t>
+      </w:r>
+    </w:p>
+    <w:p>
+      <w:pPr>
+        <w:pStyle w:val="ListParagraph"/>
+        <w:numPr>
+          <w:ilvl w:val="0"/>
+          <w:numId w:val="35"/>
+        </w:numPr>
+        <w:rPr>
+          <w:lang w:val="en-GB"/>
+        </w:rPr>
+      </w:pPr>
+      <w:r>
+        <w:rPr>
+          <w:b/>
+          <w:bCs/>
+        </w:rPr>
+        <w:t>Direct communication</w:t>
+      </w:r>
+    </w:p>
+    <w:p>
+      <w:pPr>
+        <w:pStyle w:val="ListParagraph"/>
+        <w:numPr>
+          <w:ilvl w:val="1"/>
+          <w:numId w:val="35"/>
+        </w:numPr>
+        <w:ind w:left="1620"/>
+        <w:rPr>
+          <w:lang w:val="en-GB"/>
+        </w:rPr>
+      </w:pPr>
+      <w:r>
+        <w:rPr>
+          <w:lang w:val="en-GB"/>
+        </w:rPr>
+        <w:t>Will be done when developer have questions for the stakeholder</w:t>
+      </w:r>
+    </w:p>
+    <w:p>
+      <w:pPr>
+        <w:pStyle w:val="ListParagraph"/>
+        <w:numPr>
+          <w:ilvl w:val="1"/>
+          <w:numId w:val="35"/>
+        </w:numPr>
+        <w:ind w:left="1620"/>
+        <w:rPr>
+          <w:lang w:val="en-GB"/>
+        </w:rPr>
+      </w:pPr>
+      <w:r>
+        <w:rPr>
+          <w:lang w:val="en-GB"/>
+        </w:rPr>
+        <w:t>Will discuss about documentations and applications</w:t>
+      </w:r>
+    </w:p>
+    <w:p>
+      <w:pPr>
+        <w:pStyle w:val="ListParagraph"/>
+        <w:numPr>
+          <w:ilvl w:val="1"/>
+          <w:numId w:val="35"/>
+        </w:numPr>
+        <w:ind w:left="1620"/>
+        <w:rPr>
+          <w:lang w:val="en-GB"/>
+        </w:rPr>
+      </w:pPr>
+      <w:r>
+        <w:rPr>
+          <w:lang w:val="en-GB"/>
+        </w:rPr>
+        <w:t>Stakeholders can give feedbacks to be implemented in the current sprint</w:t>
+      </w:r>
+    </w:p>
+    <w:p>
+      <w:pPr>
+        <w:pStyle w:val="ListParagraph"/>
+        <w:numPr>
+          <w:ilvl w:val="1"/>
+          <w:numId w:val="35"/>
+        </w:numPr>
+        <w:ind w:left="1620"/>
+        <w:rPr>
+          <w:lang w:val="en-GB"/>
+        </w:rPr>
+      </w:pPr>
+      <w:r>
+        <w:rPr>
+          <w:lang w:val="en-GB"/>
+        </w:rPr>
+        <w:t>Will be done during sprints</w:t>
+      </w:r>
+    </w:p>
+    <w:p>
+      <w:pPr>
+        <w:pStyle w:val="ListParagraph"/>
+        <w:numPr>
+          <w:ilvl w:val="1"/>
+          <w:numId w:val="35"/>
+        </w:numPr>
+        <w:ind w:left="1620"/>
+        <w:rPr>
+          <w:lang w:val="en-GB"/>
+        </w:rPr>
+      </w:pPr>
+      <w:r>
+        <w:rPr>
+          <w:lang w:val="en-GB"/>
+        </w:rPr>
+        <w:t>Communications will be held with either face-to-face meeting, email, or whatsapp</w:t>
+      </w:r>
+    </w:p>
+    <w:p>
+      <w:pPr>
+        <w:pStyle w:val="Heading1"/>
+        <w:rPr>
+          <w:rFonts w:cs="Arial"/>
+        </w:rPr>
+      </w:pPr>
+      <w:r>
+        <w:rPr>
+          <w:rFonts w:cs="Arial"/>
+        </w:rPr>
+        <w:lastRenderedPageBreak/>
         <w:t>Activities and</w:t>
       </w:r>
       <w:r>
@@ -5804,29 +6014,7 @@
           <w:szCs w:val="22"/>
           <w:lang w:val="en-US"/>
         </w:rPr>
-        <w:t xml:space="preserve">We will use Git for version control. A Git repository will be set up to track code changes. We will follow the </w:t>
-      </w:r>
-      <w:proofErr w:type="spellStart"/>
-      <w:r>
-        <w:rPr>
-          <w:rFonts w:cs="Arial"/>
-          <w:iCs/>
-          <w:sz w:val="22"/>
-          <w:szCs w:val="22"/>
-          <w:lang w:val="en-US"/>
-        </w:rPr>
-        <w:t>GitFlow</w:t>
-      </w:r>
-      <w:proofErr w:type="spellEnd"/>
-      <w:r>
-        <w:rPr>
-          <w:rFonts w:cs="Arial"/>
-          <w:iCs/>
-          <w:sz w:val="22"/>
-          <w:szCs w:val="22"/>
-          <w:lang w:val="en-US"/>
-        </w:rPr>
-        <w:t xml:space="preserve"> branching strategy, with feature branches for new development and separate branches for releases.</w:t>
+        <w:t>We will use Git for version control. A Git repository will be set up to track code changes. We will follow the GitFlow branching strategy, with feature branches for new development and separate branches for releases.</w:t>
       </w:r>
     </w:p>
     <w:p>
@@ -6556,25 +6744,7 @@
                 <w:sz w:val="20"/>
                 <w:lang w:val="en-US"/>
               </w:rPr>
-              <w:t xml:space="preserve">Monitor the </w:t>
-            </w:r>
-            <w:proofErr w:type="gramStart"/>
-            <w:r>
-              <w:rPr>
-                <w:rFonts w:cs="Arial"/>
-                <w:sz w:val="20"/>
-                <w:lang w:val="en-US"/>
-              </w:rPr>
-              <w:t>third party</w:t>
-            </w:r>
-            <w:proofErr w:type="gramEnd"/>
-            <w:r>
-              <w:rPr>
-                <w:rFonts w:cs="Arial"/>
-                <w:sz w:val="20"/>
-                <w:lang w:val="en-US"/>
-              </w:rPr>
-              <w:t xml:space="preserve"> system update</w:t>
+              <w:t>Monitor the third party system update</w:t>
             </w:r>
           </w:p>
         </w:tc>
@@ -8628,6 +8798,119 @@
     </w:lvl>
   </w:abstractNum>
   <w:abstractNum w:abstractNumId="17" w15:restartNumberingAfterBreak="0">
+    <w:nsid w:val="44BC1493"/>
+    <w:multiLevelType w:val="hybridMultilevel"/>
+    <w:tmpl w:val="12F6B52E"/>
+    <w:lvl w:ilvl="0" w:tplc="04090001">
+      <w:start w:val="1"/>
+      <w:numFmt w:val="bullet"/>
+      <w:lvlText w:val=""/>
+      <w:lvlJc w:val="left"/>
+      <w:pPr>
+        <w:ind w:left="1068" w:hanging="360"/>
+      </w:pPr>
+      <w:rPr>
+        <w:rFonts w:ascii="Symbol" w:hAnsi="Symbol" w:hint="default"/>
+      </w:rPr>
+    </w:lvl>
+    <w:lvl w:ilvl="1" w:tplc="04090003" w:tentative="1">
+      <w:start w:val="1"/>
+      <w:numFmt w:val="bullet"/>
+      <w:lvlText w:val="o"/>
+      <w:lvlJc w:val="left"/>
+      <w:pPr>
+        <w:ind w:left="1788" w:hanging="360"/>
+      </w:pPr>
+      <w:rPr>
+        <w:rFonts w:ascii="Courier New" w:hAnsi="Courier New" w:cs="Courier New" w:hint="default"/>
+      </w:rPr>
+    </w:lvl>
+    <w:lvl w:ilvl="2" w:tplc="04090005" w:tentative="1">
+      <w:start w:val="1"/>
+      <w:numFmt w:val="bullet"/>
+      <w:lvlText w:val=""/>
+      <w:lvlJc w:val="left"/>
+      <w:pPr>
+        <w:ind w:left="2508" w:hanging="360"/>
+      </w:pPr>
+      <w:rPr>
+        <w:rFonts w:ascii="Wingdings" w:hAnsi="Wingdings" w:hint="default"/>
+      </w:rPr>
+    </w:lvl>
+    <w:lvl w:ilvl="3" w:tplc="04090001" w:tentative="1">
+      <w:start w:val="1"/>
+      <w:numFmt w:val="bullet"/>
+      <w:lvlText w:val=""/>
+      <w:lvlJc w:val="left"/>
+      <w:pPr>
+        <w:ind w:left="3228" w:hanging="360"/>
+      </w:pPr>
+      <w:rPr>
+        <w:rFonts w:ascii="Symbol" w:hAnsi="Symbol" w:hint="default"/>
+      </w:rPr>
+    </w:lvl>
+    <w:lvl w:ilvl="4" w:tplc="04090003" w:tentative="1">
+      <w:start w:val="1"/>
+      <w:numFmt w:val="bullet"/>
+      <w:lvlText w:val="o"/>
+      <w:lvlJc w:val="left"/>
+      <w:pPr>
+        <w:ind w:left="3948" w:hanging="360"/>
+      </w:pPr>
+      <w:rPr>
+        <w:rFonts w:ascii="Courier New" w:hAnsi="Courier New" w:cs="Courier New" w:hint="default"/>
+      </w:rPr>
+    </w:lvl>
+    <w:lvl w:ilvl="5" w:tplc="04090005" w:tentative="1">
+      <w:start w:val="1"/>
+      <w:numFmt w:val="bullet"/>
+      <w:lvlText w:val=""/>
+      <w:lvlJc w:val="left"/>
+      <w:pPr>
+        <w:ind w:left="4668" w:hanging="360"/>
+      </w:pPr>
+      <w:rPr>
+        <w:rFonts w:ascii="Wingdings" w:hAnsi="Wingdings" w:hint="default"/>
+      </w:rPr>
+    </w:lvl>
+    <w:lvl w:ilvl="6" w:tplc="04090001" w:tentative="1">
+      <w:start w:val="1"/>
+      <w:numFmt w:val="bullet"/>
+      <w:lvlText w:val=""/>
+      <w:lvlJc w:val="left"/>
+      <w:pPr>
+        <w:ind w:left="5388" w:hanging="360"/>
+      </w:pPr>
+      <w:rPr>
+        <w:rFonts w:ascii="Symbol" w:hAnsi="Symbol" w:hint="default"/>
+      </w:rPr>
+    </w:lvl>
+    <w:lvl w:ilvl="7" w:tplc="04090003" w:tentative="1">
+      <w:start w:val="1"/>
+      <w:numFmt w:val="bullet"/>
+      <w:lvlText w:val="o"/>
+      <w:lvlJc w:val="left"/>
+      <w:pPr>
+        <w:ind w:left="6108" w:hanging="360"/>
+      </w:pPr>
+      <w:rPr>
+        <w:rFonts w:ascii="Courier New" w:hAnsi="Courier New" w:cs="Courier New" w:hint="default"/>
+      </w:rPr>
+    </w:lvl>
+    <w:lvl w:ilvl="8" w:tplc="04090005" w:tentative="1">
+      <w:start w:val="1"/>
+      <w:numFmt w:val="bullet"/>
+      <w:lvlText w:val=""/>
+      <w:lvlJc w:val="left"/>
+      <w:pPr>
+        <w:ind w:left="6828" w:hanging="360"/>
+      </w:pPr>
+      <w:rPr>
+        <w:rFonts w:ascii="Wingdings" w:hAnsi="Wingdings" w:hint="default"/>
+      </w:rPr>
+    </w:lvl>
+  </w:abstractNum>
+  <w:abstractNum w:abstractNumId="18" w15:restartNumberingAfterBreak="0">
     <w:nsid w:val="44C50263"/>
     <w:multiLevelType w:val="hybridMultilevel"/>
     <w:tmpl w:val="6F00E5C6"/>
@@ -8740,7 +9023,7 @@
       </w:pPr>
     </w:lvl>
   </w:abstractNum>
-  <w:abstractNum w:abstractNumId="18" w15:restartNumberingAfterBreak="0">
+  <w:abstractNum w:abstractNumId="19" w15:restartNumberingAfterBreak="0">
     <w:nsid w:val="46463828"/>
     <w:multiLevelType w:val="hybridMultilevel"/>
     <w:tmpl w:val="771C0134"/>
@@ -8829,7 +9112,7 @@
       </w:pPr>
     </w:lvl>
   </w:abstractNum>
-  <w:abstractNum w:abstractNumId="19" w15:restartNumberingAfterBreak="0">
+  <w:abstractNum w:abstractNumId="20" w15:restartNumberingAfterBreak="0">
     <w:nsid w:val="4C703A0F"/>
     <w:multiLevelType w:val="hybridMultilevel"/>
     <w:tmpl w:val="7A800098"/>
@@ -8942,7 +9225,7 @@
       </w:pPr>
     </w:lvl>
   </w:abstractNum>
-  <w:abstractNum w:abstractNumId="20" w15:restartNumberingAfterBreak="0">
+  <w:abstractNum w:abstractNumId="21" w15:restartNumberingAfterBreak="0">
     <w:nsid w:val="4EE568CE"/>
     <w:multiLevelType w:val="hybridMultilevel"/>
     <w:tmpl w:val="C22E04DA"/>
@@ -9057,7 +9340,7 @@
       </w:pPr>
     </w:lvl>
   </w:abstractNum>
-  <w:abstractNum w:abstractNumId="21" w15:restartNumberingAfterBreak="0">
+  <w:abstractNum w:abstractNumId="22" w15:restartNumberingAfterBreak="0">
     <w:nsid w:val="50D54158"/>
     <w:multiLevelType w:val="hybridMultilevel"/>
     <w:tmpl w:val="B7D4DC5A"/>
@@ -9146,7 +9429,7 @@
       </w:pPr>
     </w:lvl>
   </w:abstractNum>
-  <w:abstractNum w:abstractNumId="22" w15:restartNumberingAfterBreak="0">
+  <w:abstractNum w:abstractNumId="23" w15:restartNumberingAfterBreak="0">
     <w:nsid w:val="5AE835DD"/>
     <w:multiLevelType w:val="hybridMultilevel"/>
     <w:tmpl w:val="5B6E2442"/>
@@ -9259,7 +9542,7 @@
       </w:rPr>
     </w:lvl>
   </w:abstractNum>
-  <w:abstractNum w:abstractNumId="23" w15:restartNumberingAfterBreak="0">
+  <w:abstractNum w:abstractNumId="24" w15:restartNumberingAfterBreak="0">
     <w:nsid w:val="5F575ED8"/>
     <w:multiLevelType w:val="hybridMultilevel"/>
     <w:tmpl w:val="7B3C4E0E"/>
@@ -9372,7 +9655,7 @@
       </w:rPr>
     </w:lvl>
   </w:abstractNum>
-  <w:abstractNum w:abstractNumId="24" w15:restartNumberingAfterBreak="0">
+  <w:abstractNum w:abstractNumId="25" w15:restartNumberingAfterBreak="0">
     <w:nsid w:val="70B06C1F"/>
     <w:multiLevelType w:val="multilevel"/>
     <w:tmpl w:val="634CEE1C"/>
@@ -9521,7 +9804,7 @@
       </w:rPr>
     </w:lvl>
   </w:abstractNum>
-  <w:abstractNum w:abstractNumId="25" w15:restartNumberingAfterBreak="0">
+  <w:abstractNum w:abstractNumId="26" w15:restartNumberingAfterBreak="0">
     <w:nsid w:val="77C05FF5"/>
     <w:multiLevelType w:val="hybridMultilevel"/>
     <w:tmpl w:val="F55080C6"/>
@@ -9613,7 +9896,7 @@
       </w:pPr>
     </w:lvl>
   </w:abstractNum>
-  <w:abstractNum w:abstractNumId="26" w15:restartNumberingAfterBreak="0">
+  <w:abstractNum w:abstractNumId="27" w15:restartNumberingAfterBreak="0">
     <w:nsid w:val="788975F3"/>
     <w:multiLevelType w:val="hybridMultilevel"/>
     <w:tmpl w:val="033676A2"/>
@@ -9726,7 +10009,7 @@
       </w:pPr>
     </w:lvl>
   </w:abstractNum>
-  <w:abstractNum w:abstractNumId="27" w15:restartNumberingAfterBreak="0">
+  <w:abstractNum w:abstractNumId="28" w15:restartNumberingAfterBreak="0">
     <w:nsid w:val="7AEB4FB7"/>
     <w:multiLevelType w:val="hybridMultilevel"/>
     <w:tmpl w:val="FA38C61C"/>
@@ -9818,7 +10101,120 @@
       </w:pPr>
     </w:lvl>
   </w:abstractNum>
-  <w:abstractNum w:abstractNumId="28" w15:restartNumberingAfterBreak="0">
+  <w:abstractNum w:abstractNumId="29" w15:restartNumberingAfterBreak="0">
+    <w:nsid w:val="7E08524E"/>
+    <w:multiLevelType w:val="hybridMultilevel"/>
+    <w:tmpl w:val="9334AD3C"/>
+    <w:lvl w:ilvl="0" w:tplc="04090001">
+      <w:start w:val="1"/>
+      <w:numFmt w:val="bullet"/>
+      <w:lvlText w:val=""/>
+      <w:lvlJc w:val="left"/>
+      <w:pPr>
+        <w:ind w:left="1428" w:hanging="360"/>
+      </w:pPr>
+      <w:rPr>
+        <w:rFonts w:ascii="Symbol" w:hAnsi="Symbol" w:hint="default"/>
+      </w:rPr>
+    </w:lvl>
+    <w:lvl w:ilvl="1" w:tplc="04090003">
+      <w:start w:val="1"/>
+      <w:numFmt w:val="bullet"/>
+      <w:lvlText w:val="o"/>
+      <w:lvlJc w:val="left"/>
+      <w:pPr>
+        <w:ind w:left="2148" w:hanging="360"/>
+      </w:pPr>
+      <w:rPr>
+        <w:rFonts w:ascii="Courier New" w:hAnsi="Courier New" w:cs="Courier New" w:hint="default"/>
+      </w:rPr>
+    </w:lvl>
+    <w:lvl w:ilvl="2" w:tplc="04090005" w:tentative="1">
+      <w:start w:val="1"/>
+      <w:numFmt w:val="bullet"/>
+      <w:lvlText w:val=""/>
+      <w:lvlJc w:val="left"/>
+      <w:pPr>
+        <w:ind w:left="2868" w:hanging="360"/>
+      </w:pPr>
+      <w:rPr>
+        <w:rFonts w:ascii="Wingdings" w:hAnsi="Wingdings" w:hint="default"/>
+      </w:rPr>
+    </w:lvl>
+    <w:lvl w:ilvl="3" w:tplc="04090001" w:tentative="1">
+      <w:start w:val="1"/>
+      <w:numFmt w:val="bullet"/>
+      <w:lvlText w:val=""/>
+      <w:lvlJc w:val="left"/>
+      <w:pPr>
+        <w:ind w:left="3588" w:hanging="360"/>
+      </w:pPr>
+      <w:rPr>
+        <w:rFonts w:ascii="Symbol" w:hAnsi="Symbol" w:hint="default"/>
+      </w:rPr>
+    </w:lvl>
+    <w:lvl w:ilvl="4" w:tplc="04090003" w:tentative="1">
+      <w:start w:val="1"/>
+      <w:numFmt w:val="bullet"/>
+      <w:lvlText w:val="o"/>
+      <w:lvlJc w:val="left"/>
+      <w:pPr>
+        <w:ind w:left="4308" w:hanging="360"/>
+      </w:pPr>
+      <w:rPr>
+        <w:rFonts w:ascii="Courier New" w:hAnsi="Courier New" w:cs="Courier New" w:hint="default"/>
+      </w:rPr>
+    </w:lvl>
+    <w:lvl w:ilvl="5" w:tplc="04090005" w:tentative="1">
+      <w:start w:val="1"/>
+      <w:numFmt w:val="bullet"/>
+      <w:lvlText w:val=""/>
+      <w:lvlJc w:val="left"/>
+      <w:pPr>
+        <w:ind w:left="5028" w:hanging="360"/>
+      </w:pPr>
+      <w:rPr>
+        <w:rFonts w:ascii="Wingdings" w:hAnsi="Wingdings" w:hint="default"/>
+      </w:rPr>
+    </w:lvl>
+    <w:lvl w:ilvl="6" w:tplc="04090001" w:tentative="1">
+      <w:start w:val="1"/>
+      <w:numFmt w:val="bullet"/>
+      <w:lvlText w:val=""/>
+      <w:lvlJc w:val="left"/>
+      <w:pPr>
+        <w:ind w:left="5748" w:hanging="360"/>
+      </w:pPr>
+      <w:rPr>
+        <w:rFonts w:ascii="Symbol" w:hAnsi="Symbol" w:hint="default"/>
+      </w:rPr>
+    </w:lvl>
+    <w:lvl w:ilvl="7" w:tplc="04090003" w:tentative="1">
+      <w:start w:val="1"/>
+      <w:numFmt w:val="bullet"/>
+      <w:lvlText w:val="o"/>
+      <w:lvlJc w:val="left"/>
+      <w:pPr>
+        <w:ind w:left="6468" w:hanging="360"/>
+      </w:pPr>
+      <w:rPr>
+        <w:rFonts w:ascii="Courier New" w:hAnsi="Courier New" w:cs="Courier New" w:hint="default"/>
+      </w:rPr>
+    </w:lvl>
+    <w:lvl w:ilvl="8" w:tplc="04090005" w:tentative="1">
+      <w:start w:val="1"/>
+      <w:numFmt w:val="bullet"/>
+      <w:lvlText w:val=""/>
+      <w:lvlJc w:val="left"/>
+      <w:pPr>
+        <w:ind w:left="7188" w:hanging="360"/>
+      </w:pPr>
+      <w:rPr>
+        <w:rFonts w:ascii="Wingdings" w:hAnsi="Wingdings" w:hint="default"/>
+      </w:rPr>
+    </w:lvl>
+  </w:abstractNum>
+  <w:abstractNum w:abstractNumId="30" w15:restartNumberingAfterBreak="0">
     <w:nsid w:val="7F8A3529"/>
     <w:multiLevelType w:val="hybridMultilevel"/>
     <w:tmpl w:val="3B325574"/>
@@ -9923,10 +10319,10 @@
     <w:abstractNumId w:val="14"/>
   </w:num>
   <w:num w:numId="6" w16cid:durableId="852037618">
-    <w:abstractNumId w:val="26"/>
+    <w:abstractNumId w:val="27"/>
   </w:num>
   <w:num w:numId="7" w16cid:durableId="600264232">
-    <w:abstractNumId w:val="19"/>
+    <w:abstractNumId w:val="20"/>
   </w:num>
   <w:num w:numId="8" w16cid:durableId="1628464686">
     <w:abstractNumId w:val="8"/>
@@ -9938,13 +10334,13 @@
     <w:abstractNumId w:val="13"/>
   </w:num>
   <w:num w:numId="11" w16cid:durableId="1238859132">
-    <w:abstractNumId w:val="17"/>
+    <w:abstractNumId w:val="18"/>
   </w:num>
   <w:num w:numId="12" w16cid:durableId="1476489941">
-    <w:abstractNumId w:val="20"/>
+    <w:abstractNumId w:val="21"/>
   </w:num>
   <w:num w:numId="13" w16cid:durableId="1164273701">
-    <w:abstractNumId w:val="28"/>
+    <w:abstractNumId w:val="30"/>
   </w:num>
   <w:num w:numId="14" w16cid:durableId="798911364">
     <w:abstractNumId w:val="15"/>
@@ -9986,13 +10382,13 @@
     <w:abstractNumId w:val="15"/>
   </w:num>
   <w:num w:numId="18" w16cid:durableId="1941375449">
-    <w:abstractNumId w:val="18"/>
+    <w:abstractNumId w:val="19"/>
   </w:num>
   <w:num w:numId="19" w16cid:durableId="1793475758">
-    <w:abstractNumId w:val="21"/>
+    <w:abstractNumId w:val="22"/>
   </w:num>
   <w:num w:numId="20" w16cid:durableId="1622422476">
-    <w:abstractNumId w:val="25"/>
+    <w:abstractNumId w:val="26"/>
   </w:num>
   <w:num w:numId="21" w16cid:durableId="77096976">
     <w:abstractNumId w:val="10"/>
@@ -10004,10 +10400,10 @@
     <w:abstractNumId w:val="12"/>
   </w:num>
   <w:num w:numId="24" w16cid:durableId="2058702551">
-    <w:abstractNumId w:val="24"/>
+    <w:abstractNumId w:val="25"/>
   </w:num>
   <w:num w:numId="25" w16cid:durableId="1670671690">
-    <w:abstractNumId w:val="27"/>
+    <w:abstractNumId w:val="28"/>
   </w:num>
   <w:num w:numId="26" w16cid:durableId="3631637">
     <w:abstractNumId w:val="5"/>
@@ -10022,7 +10418,7 @@
     <w:abstractNumId w:val="7"/>
   </w:num>
   <w:num w:numId="30" w16cid:durableId="934245282">
-    <w:abstractNumId w:val="23"/>
+    <w:abstractNumId w:val="24"/>
   </w:num>
   <w:num w:numId="31" w16cid:durableId="941032006">
     <w:abstractNumId w:val="2"/>
@@ -10031,7 +10427,13 @@
     <w:abstractNumId w:val="16"/>
   </w:num>
   <w:num w:numId="33" w16cid:durableId="1419862708">
-    <w:abstractNumId w:val="22"/>
+    <w:abstractNumId w:val="23"/>
+  </w:num>
+  <w:num w:numId="34" w16cid:durableId="1279022060">
+    <w:abstractNumId w:val="17"/>
+  </w:num>
+  <w:num w:numId="35" w16cid:durableId="1711149506">
+    <w:abstractNumId w:val="29"/>
   </w:num>
 </w:numbering>
 </file>
@@ -10552,7 +10954,6 @@
   <w:style w:type="character" w:default="1" w:styleId="DefaultParagraphFont">
     <w:name w:val="Default Paragraph Font"/>
     <w:uiPriority w:val="1"/>
-    <w:semiHidden/>
     <w:unhideWhenUsed/>
   </w:style>
   <w:style w:type="table" w:default="1" w:styleId="TableNormal">
@@ -11282,6 +11683,16 @@
 </file>
 
 <file path=customXml/item1.xml><?xml version="1.0" encoding="utf-8"?>
+<p:properties xmlns:p="http://schemas.microsoft.com/office/2006/metadata/properties" xmlns:xsi="http://www.w3.org/2001/XMLSchema-instance" xmlns:pc="http://schemas.microsoft.com/office/infopath/2007/PartnerControls">
+  <documentManagement/>
+</p:properties>
+</file>
+
+<file path=customXml/item2.xml><?xml version="1.0" encoding="utf-8"?>
+<b:Sources xmlns:b="http://schemas.openxmlformats.org/officeDocument/2006/bibliography" xmlns="http://schemas.openxmlformats.org/officeDocument/2006/bibliography" SelectedStyle="\APASixthEditionOfficeOnline.xsl" StyleName="APA" Version="6"/>
+</file>
+
+<file path=customXml/item3.xml><?xml version="1.0" encoding="utf-8"?>
 <ct:contentTypeSchema xmlns:ct="http://schemas.microsoft.com/office/2006/metadata/contentType" xmlns:ma="http://schemas.microsoft.com/office/2006/metadata/properties/metaAttributes" ct:_="" ma:_="" ma:contentTypeName="Document" ma:contentTypeID="0x0101004A6938A6D16A9F41A168DCB1E561FC37" ma:contentTypeVersion="0" ma:contentTypeDescription="Create a new document." ma:contentTypeScope="" ma:versionID="a301393c779a92aaeb722f4b266d6b84">
   <xsd:schema xmlns:xsd="http://www.w3.org/2001/XMLSchema" xmlns:xs="http://www.w3.org/2001/XMLSchema" xmlns:p="http://schemas.microsoft.com/office/2006/metadata/properties" targetNamespace="http://schemas.microsoft.com/office/2006/metadata/properties" ma:root="true" ma:fieldsID="067e30616eeadeb776f014c5fbcfd813">
     <xsd:element name="properties">
@@ -11395,7 +11806,7 @@
 </ct:contentTypeSchema>
 </file>
 
-<file path=customXml/item2.xml><?xml version="1.0" encoding="utf-8"?>
+<file path=customXml/item4.xml><?xml version="1.0" encoding="utf-8"?>
 <?mso-contentType ?>
 <FormTemplates xmlns="http://schemas.microsoft.com/sharepoint/v3/contenttype/forms">
   <Display>DocumentLibraryForm</Display>
@@ -11404,17 +11815,24 @@
 </FormTemplates>
 </file>
 
-<file path=customXml/item3.xml><?xml version="1.0" encoding="utf-8"?>
-<p:properties xmlns:p="http://schemas.microsoft.com/office/2006/metadata/properties" xmlns:xsi="http://www.w3.org/2001/XMLSchema-instance" xmlns:pc="http://schemas.microsoft.com/office/infopath/2007/PartnerControls">
-  <documentManagement/>
-</p:properties>
+<file path=customXml/itemProps1.xml><?xml version="1.0" encoding="utf-8"?>
+<ds:datastoreItem xmlns:ds="http://schemas.openxmlformats.org/officeDocument/2006/customXml" ds:itemID="{AC94A26D-82EB-45B7-AEA3-129FBDD1FCEB}">
+  <ds:schemaRefs>
+    <ds:schemaRef ds:uri="http://schemas.microsoft.com/office/2006/metadata/properties"/>
+    <ds:schemaRef ds:uri="http://schemas.microsoft.com/office/infopath/2007/PartnerControls"/>
+  </ds:schemaRefs>
+</ds:datastoreItem>
 </file>
 
-<file path=customXml/item4.xml><?xml version="1.0" encoding="utf-8"?>
-<b:Sources xmlns:b="http://schemas.openxmlformats.org/officeDocument/2006/bibliography" xmlns="http://schemas.openxmlformats.org/officeDocument/2006/bibliography" SelectedStyle="\APASixthEditionOfficeOnline.xsl" StyleName="APA" Version="6"/>
+<file path=customXml/itemProps2.xml><?xml version="1.0" encoding="utf-8"?>
+<ds:datastoreItem xmlns:ds="http://schemas.openxmlformats.org/officeDocument/2006/customXml" ds:itemID="{AED06569-D703-4CEB-98AE-08845890B420}">
+  <ds:schemaRefs>
+    <ds:schemaRef ds:uri="http://schemas.openxmlformats.org/officeDocument/2006/bibliography"/>
+  </ds:schemaRefs>
+</ds:datastoreItem>
 </file>
 
-<file path=customXml/itemProps1.xml><?xml version="1.0" encoding="utf-8"?>
+<file path=customXml/itemProps3.xml><?xml version="1.0" encoding="utf-8"?>
 <ds:datastoreItem xmlns:ds="http://schemas.openxmlformats.org/officeDocument/2006/customXml" ds:itemID="{113DB896-E076-406C-ADC6-3AA564182A16}">
   <ds:schemaRefs>
     <ds:schemaRef ds:uri="http://schemas.microsoft.com/office/2006/metadata/contentType"/>
@@ -11430,27 +11848,10 @@
 </ds:datastoreItem>
 </file>
 
-<file path=customXml/itemProps2.xml><?xml version="1.0" encoding="utf-8"?>
+<file path=customXml/itemProps4.xml><?xml version="1.0" encoding="utf-8"?>
 <ds:datastoreItem xmlns:ds="http://schemas.openxmlformats.org/officeDocument/2006/customXml" ds:itemID="{8D559B33-4825-405B-ACEB-6F229225D325}">
   <ds:schemaRefs>
     <ds:schemaRef ds:uri="http://schemas.microsoft.com/sharepoint/v3/contenttype/forms"/>
   </ds:schemaRefs>
 </ds:datastoreItem>
-</file>
-
-<file path=customXml/itemProps3.xml><?xml version="1.0" encoding="utf-8"?>
-<ds:datastoreItem xmlns:ds="http://schemas.openxmlformats.org/officeDocument/2006/customXml" ds:itemID="{AC94A26D-82EB-45B7-AEA3-129FBDD1FCEB}">
-  <ds:schemaRefs>
-    <ds:schemaRef ds:uri="http://schemas.microsoft.com/office/2006/metadata/properties"/>
-    <ds:schemaRef ds:uri="http://schemas.microsoft.com/office/infopath/2007/PartnerControls"/>
-  </ds:schemaRefs>
-</ds:datastoreItem>
-</file>
-
-<file path=customXml/itemProps4.xml><?xml version="1.0" encoding="utf-8"?>
-<ds:datastoreItem xmlns:ds="http://schemas.openxmlformats.org/officeDocument/2006/customXml" ds:itemID="{AED06569-D703-4CEB-98AE-08845890B420}">
-  <ds:schemaRefs>
-    <ds:schemaRef ds:uri="http://schemas.openxmlformats.org/officeDocument/2006/bibliography"/>
-  </ds:schemaRefs>
-</ds:datastoreItem>
 </file>
</xml_diff>

<commit_message>
feat : add ratio dashboard API
</commit_message>
<xml_diff>
--- a/Documentation/Huister Project Plan.docx
+++ b/Documentation/Huister Project Plan.docx
@@ -352,349 +352,6 @@
     </w:p>
     <w:p>
       <w:pPr>
-        <w:rPr>
-          <w:rFonts w:cs="Arial"/>
-        </w:rPr>
-      </w:pPr>
-    </w:p>
-    <w:tbl>
-      <w:tblPr>
-        <w:tblW w:w="9323" w:type="dxa"/>
-        <w:tblInd w:w="108" w:type="dxa"/>
-        <w:tblBorders>
-          <w:top w:val="single" w:sz="4" w:space="0" w:color="auto"/>
-          <w:left w:val="single" w:sz="4" w:space="0" w:color="auto"/>
-          <w:bottom w:val="single" w:sz="4" w:space="0" w:color="auto"/>
-          <w:right w:val="single" w:sz="4" w:space="0" w:color="auto"/>
-          <w:insideH w:val="single" w:sz="4" w:space="0" w:color="auto"/>
-          <w:insideV w:val="single" w:sz="4" w:space="0" w:color="auto"/>
-        </w:tblBorders>
-        <w:tblLayout w:type="fixed"/>
-        <w:tblLook w:val="01E0" w:firstRow="1" w:lastRow="1" w:firstColumn="1" w:lastColumn="1" w:noHBand="0" w:noVBand="0"/>
-      </w:tblPr>
-      <w:tblGrid>
-        <w:gridCol w:w="9323"/>
-      </w:tblGrid>
-      <w:tr>
-        <w:trPr>
-          <w:trHeight w:val="283"/>
-        </w:trPr>
-        <w:tc>
-          <w:tcPr>
-            <w:tcW w:w="9323" w:type="dxa"/>
-            <w:shd w:val="clear" w:color="auto" w:fill="auto"/>
-            <w:vAlign w:val="center"/>
-          </w:tcPr>
-          <w:p>
-            <w:pPr>
-              <w:pStyle w:val="NoSpacing"/>
-              <w:rPr>
-                <w:rFonts w:cs="Arial"/>
-                <w:b/>
-                <w:color w:val="353F49"/>
-                <w:szCs w:val="20"/>
-              </w:rPr>
-            </w:pPr>
-            <w:r>
-              <w:rPr>
-                <w:rFonts w:cs="Arial"/>
-                <w:b/>
-                <w:color w:val="353F49"/>
-                <w:szCs w:val="20"/>
-              </w:rPr>
-              <w:t>Date</w:t>
-            </w:r>
-            <w:r>
-              <w:rPr>
-                <w:rFonts w:cs="Arial"/>
-                <w:b/>
-                <w:color w:val="353F49"/>
-                <w:szCs w:val="20"/>
-              </w:rPr>
-              <w:tab/>
-            </w:r>
-            <w:r>
-              <w:rPr>
-                <w:rFonts w:cs="Arial"/>
-                <w:b/>
-                <w:color w:val="353F49"/>
-                <w:szCs w:val="20"/>
-              </w:rPr>
-              <w:tab/>
-            </w:r>
-            <w:r>
-              <w:rPr>
-                <w:rFonts w:cs="Arial"/>
-                <w:b/>
-                <w:color w:val="353F49"/>
-                <w:szCs w:val="20"/>
-              </w:rPr>
-              <w:tab/>
-            </w:r>
-            <w:r>
-              <w:rPr>
-                <w:rFonts w:cs="Arial"/>
-                <w:b/>
-                <w:color w:val="353F49"/>
-                <w:szCs w:val="20"/>
-              </w:rPr>
-              <w:t>:</w:t>
-            </w:r>
-            <w:r>
-              <w:rPr>
-                <w:rFonts w:cs="Arial"/>
-                <w:b/>
-                <w:color w:val="353F49"/>
-                <w:szCs w:val="20"/>
-              </w:rPr>
-              <w:tab/>
-            </w:r>
-            <w:r>
-              <w:rPr>
-                <w:rFonts w:cs="Arial"/>
-                <w:b/>
-                <w:color w:val="353F49"/>
-                <w:szCs w:val="20"/>
-              </w:rPr>
-              <w:t>19/9/2023</w:t>
-            </w:r>
-          </w:p>
-        </w:tc>
-      </w:tr>
-      <w:tr>
-        <w:trPr>
-          <w:trHeight w:val="283"/>
-        </w:trPr>
-        <w:tc>
-          <w:tcPr>
-            <w:tcW w:w="9323" w:type="dxa"/>
-            <w:shd w:val="clear" w:color="auto" w:fill="auto"/>
-            <w:vAlign w:val="center"/>
-          </w:tcPr>
-          <w:p>
-            <w:pPr>
-              <w:pStyle w:val="NoSpacing"/>
-              <w:rPr>
-                <w:rFonts w:cs="Arial"/>
-                <w:b/>
-                <w:color w:val="353F49"/>
-                <w:szCs w:val="20"/>
-              </w:rPr>
-            </w:pPr>
-            <w:r>
-              <w:rPr>
-                <w:rFonts w:cs="Arial"/>
-                <w:b/>
-                <w:color w:val="353F49"/>
-                <w:szCs w:val="20"/>
-              </w:rPr>
-              <w:t>Version</w:t>
-            </w:r>
-            <w:r>
-              <w:rPr>
-                <w:rFonts w:cs="Arial"/>
-                <w:b/>
-                <w:color w:val="353F49"/>
-                <w:szCs w:val="20"/>
-              </w:rPr>
-              <w:tab/>
-            </w:r>
-            <w:r>
-              <w:rPr>
-                <w:rFonts w:cs="Arial"/>
-                <w:b/>
-                <w:color w:val="353F49"/>
-                <w:szCs w:val="20"/>
-              </w:rPr>
-              <w:tab/>
-              <w:t>:</w:t>
-            </w:r>
-            <w:r>
-              <w:rPr>
-                <w:rFonts w:cs="Arial"/>
-                <w:b/>
-                <w:color w:val="353F49"/>
-                <w:szCs w:val="20"/>
-              </w:rPr>
-              <w:tab/>
-            </w:r>
-            <w:r>
-              <w:rPr>
-                <w:rFonts w:cs="Arial"/>
-                <w:b/>
-                <w:color w:val="353F49"/>
-                <w:szCs w:val="20"/>
-              </w:rPr>
-              <w:t>1</w:t>
-            </w:r>
-          </w:p>
-        </w:tc>
-      </w:tr>
-      <w:tr>
-        <w:trPr>
-          <w:trHeight w:val="283"/>
-        </w:trPr>
-        <w:tc>
-          <w:tcPr>
-            <w:tcW w:w="9323" w:type="dxa"/>
-            <w:shd w:val="clear" w:color="auto" w:fill="auto"/>
-            <w:vAlign w:val="center"/>
-          </w:tcPr>
-          <w:p>
-            <w:pPr>
-              <w:pStyle w:val="NoSpacing"/>
-              <w:rPr>
-                <w:rFonts w:cs="Arial"/>
-                <w:b/>
-                <w:color w:val="353F49"/>
-                <w:szCs w:val="20"/>
-              </w:rPr>
-            </w:pPr>
-            <w:r>
-              <w:rPr>
-                <w:rFonts w:cs="Arial"/>
-                <w:b/>
-                <w:color w:val="353F49"/>
-                <w:szCs w:val="20"/>
-              </w:rPr>
-              <w:t>State</w:t>
-            </w:r>
-            <w:r>
-              <w:rPr>
-                <w:rFonts w:cs="Arial"/>
-                <w:b/>
-                <w:color w:val="353F49"/>
-                <w:szCs w:val="20"/>
-              </w:rPr>
-              <w:tab/>
-            </w:r>
-            <w:r>
-              <w:rPr>
-                <w:rFonts w:cs="Arial"/>
-                <w:b/>
-                <w:color w:val="353F49"/>
-                <w:szCs w:val="20"/>
-              </w:rPr>
-              <w:tab/>
-            </w:r>
-            <w:r>
-              <w:rPr>
-                <w:rFonts w:cs="Arial"/>
-                <w:b/>
-                <w:color w:val="353F49"/>
-                <w:szCs w:val="20"/>
-              </w:rPr>
-              <w:tab/>
-            </w:r>
-            <w:r>
-              <w:rPr>
-                <w:rFonts w:cs="Arial"/>
-                <w:b/>
-                <w:color w:val="353F49"/>
-                <w:szCs w:val="20"/>
-              </w:rPr>
-              <w:t>:</w:t>
-            </w:r>
-            <w:r>
-              <w:rPr>
-                <w:rFonts w:cs="Arial"/>
-                <w:b/>
-                <w:color w:val="353F49"/>
-                <w:szCs w:val="20"/>
-              </w:rPr>
-              <w:tab/>
-            </w:r>
-          </w:p>
-        </w:tc>
-      </w:tr>
-      <w:tr>
-        <w:trPr>
-          <w:trHeight w:val="283"/>
-        </w:trPr>
-        <w:tc>
-          <w:tcPr>
-            <w:tcW w:w="9323" w:type="dxa"/>
-            <w:shd w:val="clear" w:color="auto" w:fill="auto"/>
-            <w:vAlign w:val="center"/>
-          </w:tcPr>
-          <w:p>
-            <w:pPr>
-              <w:pStyle w:val="NoSpacing"/>
-              <w:rPr>
-                <w:rFonts w:cs="Arial"/>
-                <w:b/>
-                <w:color w:val="353F49"/>
-                <w:szCs w:val="20"/>
-              </w:rPr>
-            </w:pPr>
-            <w:r>
-              <w:rPr>
-                <w:rFonts w:cs="Arial"/>
-                <w:b/>
-                <w:color w:val="353F49"/>
-                <w:szCs w:val="20"/>
-              </w:rPr>
-              <w:t>Author</w:t>
-            </w:r>
-            <w:r>
-              <w:rPr>
-                <w:rFonts w:cs="Arial"/>
-                <w:b/>
-                <w:color w:val="353F49"/>
-                <w:szCs w:val="20"/>
-              </w:rPr>
-              <w:tab/>
-            </w:r>
-            <w:r>
-              <w:rPr>
-                <w:rFonts w:cs="Arial"/>
-                <w:b/>
-                <w:color w:val="353F49"/>
-                <w:szCs w:val="20"/>
-              </w:rPr>
-              <w:tab/>
-            </w:r>
-            <w:r>
-              <w:rPr>
-                <w:rFonts w:cs="Arial"/>
-                <w:b/>
-                <w:color w:val="353F49"/>
-                <w:szCs w:val="20"/>
-              </w:rPr>
-              <w:tab/>
-              <w:t>:</w:t>
-            </w:r>
-            <w:r>
-              <w:rPr>
-                <w:rFonts w:cs="Arial"/>
-                <w:b/>
-                <w:color w:val="353F49"/>
-                <w:szCs w:val="20"/>
-              </w:rPr>
-              <w:tab/>
-            </w:r>
-            <w:r>
-              <w:rPr>
-                <w:rFonts w:cs="Arial"/>
-                <w:b/>
-                <w:color w:val="353F49"/>
-                <w:szCs w:val="20"/>
-              </w:rPr>
-              <w:t>Calvin Kwan</w:t>
-            </w:r>
-          </w:p>
-        </w:tc>
-      </w:tr>
-    </w:tbl>
-    <w:p>
-      <w:pPr>
-        <w:rPr>
-          <w:rFonts w:cs="Arial"/>
-        </w:rPr>
-      </w:pPr>
-    </w:p>
-    <w:p>
-      <w:pPr>
         <w:spacing w:after="200" w:line="276" w:lineRule="auto"/>
         <w:rPr>
           <w:rFonts w:cs="Arial"/>
@@ -703,719 +360,6 @@
       <w:r>
         <w:rPr>
           <w:rFonts w:cs="Arial"/>
-        </w:rPr>
-        <w:br w:type="page"/>
-      </w:r>
-    </w:p>
-    <w:p>
-      <w:pPr>
-        <w:rPr>
-          <w:rFonts w:cs="Arial"/>
-        </w:rPr>
-      </w:pPr>
-    </w:p>
-    <w:p>
-      <w:pPr>
-        <w:spacing w:after="200" w:line="276" w:lineRule="auto"/>
-        <w:rPr>
-          <w:rFonts w:cs="Arial"/>
-          <w:iCs/>
-          <w:sz w:val="22"/>
-        </w:rPr>
-      </w:pPr>
-    </w:p>
-    <w:p>
-      <w:pPr>
-        <w:pStyle w:val="Heading4"/>
-        <w:rPr>
-          <w:rFonts w:cs="Arial"/>
-        </w:rPr>
-      </w:pPr>
-      <w:r>
-        <w:rPr>
-          <w:rFonts w:cs="Arial"/>
-        </w:rPr>
-        <w:t>Version history</w:t>
-      </w:r>
-    </w:p>
-    <w:p>
-      <w:pPr>
-        <w:rPr>
-          <w:rFonts w:cs="Arial"/>
-        </w:rPr>
-      </w:pPr>
-    </w:p>
-    <w:tbl>
-      <w:tblPr>
-        <w:tblW w:w="9356" w:type="dxa"/>
-        <w:tblInd w:w="108" w:type="dxa"/>
-        <w:tblBorders>
-          <w:top w:val="single" w:sz="4" w:space="0" w:color="DDD9C3" w:themeColor="background2" w:themeShade="E6"/>
-          <w:left w:val="single" w:sz="4" w:space="0" w:color="DDD9C3" w:themeColor="background2" w:themeShade="E6"/>
-          <w:bottom w:val="single" w:sz="4" w:space="0" w:color="DDD9C3" w:themeColor="background2" w:themeShade="E6"/>
-          <w:right w:val="single" w:sz="4" w:space="0" w:color="DDD9C3" w:themeColor="background2" w:themeShade="E6"/>
-          <w:insideH w:val="single" w:sz="4" w:space="0" w:color="DDD9C3" w:themeColor="background2" w:themeShade="E6"/>
-          <w:insideV w:val="single" w:sz="4" w:space="0" w:color="DDD9C3" w:themeColor="background2" w:themeShade="E6"/>
-        </w:tblBorders>
-        <w:tblLayout w:type="fixed"/>
-        <w:tblLook w:val="01E0" w:firstRow="1" w:lastRow="1" w:firstColumn="1" w:lastColumn="1" w:noHBand="0" w:noVBand="0"/>
-      </w:tblPr>
-      <w:tblGrid>
-        <w:gridCol w:w="1134"/>
-        <w:gridCol w:w="1276"/>
-        <w:gridCol w:w="1701"/>
-        <w:gridCol w:w="3402"/>
-        <w:gridCol w:w="1843"/>
-      </w:tblGrid>
-      <w:tr>
-        <w:trPr>
-          <w:trHeight w:val="454"/>
-        </w:trPr>
-        <w:tc>
-          <w:tcPr>
-            <w:tcW w:w="1134" w:type="dxa"/>
-            <w:shd w:val="clear" w:color="auto" w:fill="FFFFFF" w:themeFill="background1"/>
-            <w:vAlign w:val="center"/>
-          </w:tcPr>
-          <w:p>
-            <w:pPr>
-              <w:pStyle w:val="tabelheader"/>
-              <w:rPr>
-                <w:rFonts w:cs="Arial"/>
-                <w:b/>
-                <w:color w:val="1F497D" w:themeColor="text2"/>
-                <w:sz w:val="20"/>
-              </w:rPr>
-            </w:pPr>
-            <w:r>
-              <w:rPr>
-                <w:rFonts w:cs="Arial"/>
-                <w:b/>
-                <w:color w:val="1F497D" w:themeColor="text2"/>
-                <w:sz w:val="20"/>
-              </w:rPr>
-              <w:t>Versi</w:t>
-            </w:r>
-            <w:r>
-              <w:rPr>
-                <w:rFonts w:cs="Arial"/>
-                <w:b/>
-                <w:color w:val="1F497D" w:themeColor="text2"/>
-                <w:sz w:val="20"/>
-              </w:rPr>
-              <w:t>on</w:t>
-            </w:r>
-          </w:p>
-        </w:tc>
-        <w:tc>
-          <w:tcPr>
-            <w:tcW w:w="1276" w:type="dxa"/>
-            <w:shd w:val="clear" w:color="auto" w:fill="FFFFFF" w:themeFill="background1"/>
-            <w:vAlign w:val="center"/>
-          </w:tcPr>
-          <w:p>
-            <w:pPr>
-              <w:pStyle w:val="tabelheader"/>
-              <w:rPr>
-                <w:rFonts w:cs="Arial"/>
-                <w:b/>
-                <w:color w:val="1F497D" w:themeColor="text2"/>
-                <w:sz w:val="20"/>
-              </w:rPr>
-            </w:pPr>
-            <w:r>
-              <w:rPr>
-                <w:rFonts w:cs="Arial"/>
-                <w:b/>
-                <w:color w:val="1F497D" w:themeColor="text2"/>
-                <w:sz w:val="20"/>
-              </w:rPr>
-              <w:t>D</w:t>
-            </w:r>
-            <w:r>
-              <w:rPr>
-                <w:rFonts w:cs="Arial"/>
-                <w:b/>
-                <w:color w:val="1F497D" w:themeColor="text2"/>
-                <w:sz w:val="20"/>
-              </w:rPr>
-              <w:t>ate</w:t>
-            </w:r>
-          </w:p>
-        </w:tc>
-        <w:tc>
-          <w:tcPr>
-            <w:tcW w:w="1701" w:type="dxa"/>
-            <w:shd w:val="clear" w:color="auto" w:fill="FFFFFF" w:themeFill="background1"/>
-            <w:vAlign w:val="center"/>
-          </w:tcPr>
-          <w:p>
-            <w:pPr>
-              <w:pStyle w:val="tabelheader"/>
-              <w:rPr>
-                <w:rFonts w:cs="Arial"/>
-                <w:b/>
-                <w:color w:val="1F497D" w:themeColor="text2"/>
-                <w:sz w:val="20"/>
-              </w:rPr>
-            </w:pPr>
-            <w:r>
-              <w:rPr>
-                <w:rFonts w:cs="Arial"/>
-                <w:b/>
-                <w:color w:val="1F497D" w:themeColor="text2"/>
-                <w:sz w:val="20"/>
-              </w:rPr>
-              <w:t>Autho</w:t>
-            </w:r>
-            <w:r>
-              <w:rPr>
-                <w:rFonts w:cs="Arial"/>
-                <w:b/>
-                <w:color w:val="1F497D" w:themeColor="text2"/>
-                <w:sz w:val="20"/>
-              </w:rPr>
-              <w:t>r(s)</w:t>
-            </w:r>
-          </w:p>
-        </w:tc>
-        <w:tc>
-          <w:tcPr>
-            <w:tcW w:w="3402" w:type="dxa"/>
-            <w:shd w:val="clear" w:color="auto" w:fill="FFFFFF" w:themeFill="background1"/>
-            <w:vAlign w:val="center"/>
-          </w:tcPr>
-          <w:p>
-            <w:pPr>
-              <w:pStyle w:val="tabelheader"/>
-              <w:rPr>
-                <w:rFonts w:cs="Arial"/>
-                <w:b/>
-                <w:color w:val="1F497D" w:themeColor="text2"/>
-                <w:sz w:val="20"/>
-              </w:rPr>
-            </w:pPr>
-            <w:r>
-              <w:rPr>
-                <w:rFonts w:cs="Arial"/>
-                <w:b/>
-                <w:color w:val="1F497D" w:themeColor="text2"/>
-                <w:sz w:val="20"/>
-              </w:rPr>
-              <w:t>Changes</w:t>
-            </w:r>
-          </w:p>
-        </w:tc>
-        <w:tc>
-          <w:tcPr>
-            <w:tcW w:w="1843" w:type="dxa"/>
-            <w:shd w:val="clear" w:color="auto" w:fill="FFFFFF" w:themeFill="background1"/>
-            <w:vAlign w:val="center"/>
-          </w:tcPr>
-          <w:p>
-            <w:pPr>
-              <w:pStyle w:val="tabelheader"/>
-              <w:rPr>
-                <w:rFonts w:cs="Arial"/>
-                <w:b/>
-                <w:color w:val="1F497D" w:themeColor="text2"/>
-                <w:sz w:val="20"/>
-              </w:rPr>
-            </w:pPr>
-            <w:r>
-              <w:rPr>
-                <w:rFonts w:cs="Arial"/>
-                <w:b/>
-                <w:color w:val="1F497D" w:themeColor="text2"/>
-                <w:sz w:val="20"/>
-              </w:rPr>
-              <w:t>State</w:t>
-            </w:r>
-          </w:p>
-        </w:tc>
-      </w:tr>
-      <w:tr>
-        <w:trPr>
-          <w:trHeight w:val="340"/>
-        </w:trPr>
-        <w:tc>
-          <w:tcPr>
-            <w:tcW w:w="1134" w:type="dxa"/>
-          </w:tcPr>
-          <w:p>
-            <w:pPr>
-              <w:pStyle w:val="Tabelbody"/>
-              <w:rPr>
-                <w:rFonts w:cs="Arial"/>
-              </w:rPr>
-            </w:pPr>
-            <w:bookmarkStart w:id="2" w:name="Start"/>
-            <w:bookmarkEnd w:id="2"/>
-            <w:r>
-              <w:rPr>
-                <w:rFonts w:cs="Arial"/>
-              </w:rPr>
-              <w:t>1</w:t>
-            </w:r>
-          </w:p>
-        </w:tc>
-        <w:tc>
-          <w:tcPr>
-            <w:tcW w:w="1276" w:type="dxa"/>
-          </w:tcPr>
-          <w:p>
-            <w:pPr>
-              <w:pStyle w:val="Tabelbody"/>
-              <w:rPr>
-                <w:rFonts w:cs="Arial"/>
-              </w:rPr>
-            </w:pPr>
-            <w:r>
-              <w:rPr>
-                <w:rFonts w:cs="Arial"/>
-              </w:rPr>
-              <w:t>19/9/2023</w:t>
-            </w:r>
-          </w:p>
-        </w:tc>
-        <w:tc>
-          <w:tcPr>
-            <w:tcW w:w="1701" w:type="dxa"/>
-          </w:tcPr>
-          <w:p>
-            <w:pPr>
-              <w:pStyle w:val="Tabelbody"/>
-              <w:rPr>
-                <w:rFonts w:cs="Arial"/>
-              </w:rPr>
-            </w:pPr>
-            <w:r>
-              <w:rPr>
-                <w:rFonts w:cs="Arial"/>
-              </w:rPr>
-              <w:t>Calvin Kwan</w:t>
-            </w:r>
-          </w:p>
-        </w:tc>
-        <w:tc>
-          <w:tcPr>
-            <w:tcW w:w="3402" w:type="dxa"/>
-          </w:tcPr>
-          <w:p>
-            <w:pPr>
-              <w:pStyle w:val="Tabelbody"/>
-              <w:rPr>
-                <w:rFonts w:cs="Arial"/>
-              </w:rPr>
-            </w:pPr>
-          </w:p>
-        </w:tc>
-        <w:tc>
-          <w:tcPr>
-            <w:tcW w:w="1843" w:type="dxa"/>
-          </w:tcPr>
-          <w:p>
-            <w:pPr>
-              <w:pStyle w:val="Tabelbody"/>
-              <w:rPr>
-                <w:rFonts w:cs="Arial"/>
-              </w:rPr>
-            </w:pPr>
-          </w:p>
-        </w:tc>
-      </w:tr>
-      <w:tr>
-        <w:trPr>
-          <w:trHeight w:val="340"/>
-        </w:trPr>
-        <w:tc>
-          <w:tcPr>
-            <w:tcW w:w="1134" w:type="dxa"/>
-          </w:tcPr>
-          <w:p>
-            <w:pPr>
-              <w:pStyle w:val="Tabelbody"/>
-              <w:rPr>
-                <w:rFonts w:cs="Arial"/>
-              </w:rPr>
-            </w:pPr>
-          </w:p>
-        </w:tc>
-        <w:tc>
-          <w:tcPr>
-            <w:tcW w:w="1276" w:type="dxa"/>
-          </w:tcPr>
-          <w:p>
-            <w:pPr>
-              <w:pStyle w:val="Tabelbody"/>
-              <w:rPr>
-                <w:rFonts w:cs="Arial"/>
-              </w:rPr>
-            </w:pPr>
-          </w:p>
-        </w:tc>
-        <w:tc>
-          <w:tcPr>
-            <w:tcW w:w="1701" w:type="dxa"/>
-          </w:tcPr>
-          <w:p>
-            <w:pPr>
-              <w:pStyle w:val="Tabelbody"/>
-              <w:rPr>
-                <w:rFonts w:cs="Arial"/>
-              </w:rPr>
-            </w:pPr>
-          </w:p>
-        </w:tc>
-        <w:tc>
-          <w:tcPr>
-            <w:tcW w:w="3402" w:type="dxa"/>
-          </w:tcPr>
-          <w:p>
-            <w:pPr>
-              <w:pStyle w:val="Tabelbody"/>
-              <w:rPr>
-                <w:rFonts w:cs="Arial"/>
-              </w:rPr>
-            </w:pPr>
-          </w:p>
-        </w:tc>
-        <w:tc>
-          <w:tcPr>
-            <w:tcW w:w="1843" w:type="dxa"/>
-          </w:tcPr>
-          <w:p>
-            <w:pPr>
-              <w:pStyle w:val="Tabelbody"/>
-              <w:rPr>
-                <w:rFonts w:cs="Arial"/>
-              </w:rPr>
-            </w:pPr>
-          </w:p>
-        </w:tc>
-      </w:tr>
-      <w:tr>
-        <w:trPr>
-          <w:trHeight w:val="340"/>
-        </w:trPr>
-        <w:tc>
-          <w:tcPr>
-            <w:tcW w:w="1134" w:type="dxa"/>
-          </w:tcPr>
-          <w:p>
-            <w:pPr>
-              <w:pStyle w:val="Tabelbody"/>
-              <w:rPr>
-                <w:rFonts w:cs="Arial"/>
-              </w:rPr>
-            </w:pPr>
-          </w:p>
-        </w:tc>
-        <w:tc>
-          <w:tcPr>
-            <w:tcW w:w="1276" w:type="dxa"/>
-          </w:tcPr>
-          <w:p>
-            <w:pPr>
-              <w:pStyle w:val="Tabelbody"/>
-              <w:rPr>
-                <w:rFonts w:cs="Arial"/>
-              </w:rPr>
-            </w:pPr>
-          </w:p>
-        </w:tc>
-        <w:tc>
-          <w:tcPr>
-            <w:tcW w:w="1701" w:type="dxa"/>
-          </w:tcPr>
-          <w:p>
-            <w:pPr>
-              <w:pStyle w:val="Tabelbody"/>
-              <w:rPr>
-                <w:rFonts w:cs="Arial"/>
-              </w:rPr>
-            </w:pPr>
-          </w:p>
-        </w:tc>
-        <w:tc>
-          <w:tcPr>
-            <w:tcW w:w="3402" w:type="dxa"/>
-          </w:tcPr>
-          <w:p>
-            <w:pPr>
-              <w:pStyle w:val="Tabelbody"/>
-              <w:rPr>
-                <w:rFonts w:cs="Arial"/>
-              </w:rPr>
-            </w:pPr>
-          </w:p>
-        </w:tc>
-        <w:tc>
-          <w:tcPr>
-            <w:tcW w:w="1843" w:type="dxa"/>
-          </w:tcPr>
-          <w:p>
-            <w:pPr>
-              <w:pStyle w:val="Tabelbody"/>
-              <w:rPr>
-                <w:rFonts w:cs="Arial"/>
-              </w:rPr>
-            </w:pPr>
-          </w:p>
-        </w:tc>
-      </w:tr>
-    </w:tbl>
-    <w:p>
-      <w:pPr>
-        <w:rPr>
-          <w:rFonts w:cs="Arial"/>
-        </w:rPr>
-      </w:pPr>
-    </w:p>
-    <w:p>
-      <w:pPr>
-        <w:pStyle w:val="Opmaakprofiel11ptCursief"/>
-        <w:rPr>
-          <w:rFonts w:cs="Arial"/>
-          <w:b/>
-          <w:i w:val="0"/>
-          <w:sz w:val="20"/>
-        </w:rPr>
-      </w:pPr>
-      <w:r>
-        <w:rPr>
-          <w:rFonts w:cs="Arial"/>
-          <w:b/>
-          <w:i w:val="0"/>
-          <w:sz w:val="20"/>
-        </w:rPr>
-        <w:t>Distribution</w:t>
-      </w:r>
-    </w:p>
-    <w:tbl>
-      <w:tblPr>
-        <w:tblW w:w="9356" w:type="dxa"/>
-        <w:tblInd w:w="108" w:type="dxa"/>
-        <w:tblBorders>
-          <w:top w:val="single" w:sz="4" w:space="0" w:color="DDD9C3" w:themeColor="background2" w:themeShade="E6"/>
-          <w:left w:val="single" w:sz="4" w:space="0" w:color="DDD9C3" w:themeColor="background2" w:themeShade="E6"/>
-          <w:bottom w:val="single" w:sz="4" w:space="0" w:color="DDD9C3" w:themeColor="background2" w:themeShade="E6"/>
-          <w:right w:val="single" w:sz="4" w:space="0" w:color="DDD9C3" w:themeColor="background2" w:themeShade="E6"/>
-          <w:insideH w:val="single" w:sz="4" w:space="0" w:color="DDD9C3" w:themeColor="background2" w:themeShade="E6"/>
-          <w:insideV w:val="single" w:sz="4" w:space="0" w:color="DDD9C3" w:themeColor="background2" w:themeShade="E6"/>
-        </w:tblBorders>
-        <w:tblLook w:val="01E0" w:firstRow="1" w:lastRow="1" w:firstColumn="1" w:lastColumn="1" w:noHBand="0" w:noVBand="0"/>
-      </w:tblPr>
-      <w:tblGrid>
-        <w:gridCol w:w="1134"/>
-        <w:gridCol w:w="1276"/>
-        <w:gridCol w:w="6946"/>
-      </w:tblGrid>
-      <w:tr>
-        <w:trPr>
-          <w:trHeight w:val="454"/>
-        </w:trPr>
-        <w:tc>
-          <w:tcPr>
-            <w:tcW w:w="1134" w:type="dxa"/>
-            <w:shd w:val="clear" w:color="auto" w:fill="FFFFFF" w:themeFill="background1"/>
-            <w:vAlign w:val="center"/>
-          </w:tcPr>
-          <w:p>
-            <w:pPr>
-              <w:pStyle w:val="tabelheader"/>
-              <w:rPr>
-                <w:rFonts w:cs="Arial"/>
-                <w:b/>
-                <w:color w:val="1F497D" w:themeColor="text2"/>
-                <w:sz w:val="20"/>
-              </w:rPr>
-            </w:pPr>
-            <w:r>
-              <w:rPr>
-                <w:rFonts w:cs="Arial"/>
-                <w:b/>
-                <w:color w:val="1F497D" w:themeColor="text2"/>
-                <w:sz w:val="20"/>
-              </w:rPr>
-              <w:t>Version</w:t>
-            </w:r>
-          </w:p>
-        </w:tc>
-        <w:tc>
-          <w:tcPr>
-            <w:tcW w:w="1276" w:type="dxa"/>
-            <w:shd w:val="clear" w:color="auto" w:fill="FFFFFF" w:themeFill="background1"/>
-            <w:vAlign w:val="center"/>
-          </w:tcPr>
-          <w:p>
-            <w:pPr>
-              <w:pStyle w:val="tabelheader"/>
-              <w:rPr>
-                <w:rFonts w:cs="Arial"/>
-                <w:b/>
-                <w:color w:val="1F497D" w:themeColor="text2"/>
-                <w:sz w:val="20"/>
-              </w:rPr>
-            </w:pPr>
-            <w:r>
-              <w:rPr>
-                <w:rFonts w:cs="Arial"/>
-                <w:b/>
-                <w:color w:val="1F497D" w:themeColor="text2"/>
-                <w:sz w:val="20"/>
-              </w:rPr>
-              <w:t>Date</w:t>
-            </w:r>
-          </w:p>
-        </w:tc>
-        <w:tc>
-          <w:tcPr>
-            <w:tcW w:w="6946" w:type="dxa"/>
-            <w:shd w:val="clear" w:color="auto" w:fill="FFFFFF" w:themeFill="background1"/>
-            <w:vAlign w:val="center"/>
-          </w:tcPr>
-          <w:p>
-            <w:pPr>
-              <w:pStyle w:val="tabelheader"/>
-              <w:rPr>
-                <w:rFonts w:cs="Arial"/>
-                <w:b/>
-                <w:color w:val="1F497D" w:themeColor="text2"/>
-                <w:sz w:val="20"/>
-              </w:rPr>
-            </w:pPr>
-            <w:r>
-              <w:rPr>
-                <w:rFonts w:cs="Arial"/>
-                <w:b/>
-                <w:color w:val="1F497D" w:themeColor="text2"/>
-                <w:sz w:val="20"/>
-              </w:rPr>
-              <w:t>Receivers</w:t>
-            </w:r>
-          </w:p>
-        </w:tc>
-      </w:tr>
-      <w:tr>
-        <w:trPr>
-          <w:trHeight w:val="340"/>
-        </w:trPr>
-        <w:tc>
-          <w:tcPr>
-            <w:tcW w:w="1134" w:type="dxa"/>
-          </w:tcPr>
-          <w:p>
-            <w:pPr>
-              <w:pStyle w:val="Tabelbody"/>
-              <w:rPr>
-                <w:rFonts w:cs="Arial"/>
-              </w:rPr>
-            </w:pPr>
-          </w:p>
-        </w:tc>
-        <w:tc>
-          <w:tcPr>
-            <w:tcW w:w="1276" w:type="dxa"/>
-          </w:tcPr>
-          <w:p>
-            <w:pPr>
-              <w:pStyle w:val="Tabelbody"/>
-              <w:rPr>
-                <w:rFonts w:cs="Arial"/>
-              </w:rPr>
-            </w:pPr>
-          </w:p>
-        </w:tc>
-        <w:tc>
-          <w:tcPr>
-            <w:tcW w:w="6946" w:type="dxa"/>
-          </w:tcPr>
-          <w:p>
-            <w:pPr>
-              <w:pStyle w:val="Tabelbody"/>
-              <w:rPr>
-                <w:rFonts w:cs="Arial"/>
-              </w:rPr>
-            </w:pPr>
-          </w:p>
-        </w:tc>
-      </w:tr>
-      <w:tr>
-        <w:trPr>
-          <w:trHeight w:val="340"/>
-        </w:trPr>
-        <w:tc>
-          <w:tcPr>
-            <w:tcW w:w="1134" w:type="dxa"/>
-          </w:tcPr>
-          <w:p>
-            <w:pPr>
-              <w:pStyle w:val="Tabelbody"/>
-              <w:rPr>
-                <w:rFonts w:cs="Arial"/>
-              </w:rPr>
-            </w:pPr>
-          </w:p>
-        </w:tc>
-        <w:tc>
-          <w:tcPr>
-            <w:tcW w:w="1276" w:type="dxa"/>
-          </w:tcPr>
-          <w:p>
-            <w:pPr>
-              <w:pStyle w:val="Tabelbody"/>
-              <w:rPr>
-                <w:rFonts w:cs="Arial"/>
-              </w:rPr>
-            </w:pPr>
-          </w:p>
-        </w:tc>
-        <w:tc>
-          <w:tcPr>
-            <w:tcW w:w="6946" w:type="dxa"/>
-          </w:tcPr>
-          <w:p>
-            <w:pPr>
-              <w:pStyle w:val="Tabelbody"/>
-              <w:rPr>
-                <w:rFonts w:cs="Arial"/>
-              </w:rPr>
-            </w:pPr>
-          </w:p>
-        </w:tc>
-      </w:tr>
-    </w:tbl>
-    <w:p>
-      <w:pPr>
-        <w:rPr>
-          <w:rFonts w:cs="Arial"/>
-        </w:rPr>
-      </w:pPr>
-    </w:p>
-    <w:p>
-      <w:pPr>
-        <w:rPr>
-          <w:rFonts w:cs="Arial"/>
-          <w:b/>
-          <w:sz w:val="24"/>
-        </w:rPr>
-      </w:pPr>
-    </w:p>
-    <w:p>
-      <w:pPr>
-        <w:spacing w:after="200" w:line="276" w:lineRule="auto"/>
-        <w:rPr>
-          <w:rFonts w:cs="Arial"/>
-          <w:b/>
-          <w:sz w:val="24"/>
-        </w:rPr>
-      </w:pPr>
-      <w:r>
-        <w:rPr>
-          <w:rFonts w:cs="Arial"/>
-          <w:b/>
-          <w:sz w:val="24"/>
         </w:rPr>
         <w:br w:type="page"/>
       </w:r>
@@ -1538,41 +482,7 @@
                 <w:noProof/>
                 <w:webHidden/>
               </w:rPr>
-              <w:fldChar w:fldCharType="begin"/>
-            </w:r>
-            <w:r>
-              <w:rPr>
-                <w:noProof/>
-                <w:webHidden/>
-              </w:rPr>
-              <w:instrText xml:space="preserve"> PAGEREF _Toc146017323 \h </w:instrText>
-            </w:r>
-            <w:r>
-              <w:rPr>
-                <w:noProof/>
-                <w:webHidden/>
-              </w:rPr>
-            </w:r>
-            <w:r>
-              <w:rPr>
-                <w:noProof/>
-                <w:webHidden/>
-              </w:rPr>
-              <w:fldChar w:fldCharType="separate"/>
-            </w:r>
-            <w:r>
-              <w:rPr>
-                <w:noProof/>
-                <w:webHidden/>
-              </w:rPr>
-              <w:t>4</w:t>
-            </w:r>
-            <w:r>
-              <w:rPr>
-                <w:noProof/>
-                <w:webHidden/>
-              </w:rPr>
-              <w:fldChar w:fldCharType="end"/>
+              <w:t>3</w:t>
             </w:r>
           </w:hyperlink>
         </w:p>
@@ -1633,41 +543,7 @@
                 <w:noProof/>
                 <w:webHidden/>
               </w:rPr>
-              <w:fldChar w:fldCharType="begin"/>
-            </w:r>
-            <w:r>
-              <w:rPr>
-                <w:noProof/>
-                <w:webHidden/>
-              </w:rPr>
-              <w:instrText xml:space="preserve"> PAGEREF _Toc146017324 \h </w:instrText>
-            </w:r>
-            <w:r>
-              <w:rPr>
-                <w:noProof/>
-                <w:webHidden/>
-              </w:rPr>
-            </w:r>
-            <w:r>
-              <w:rPr>
-                <w:noProof/>
-                <w:webHidden/>
-              </w:rPr>
-              <w:fldChar w:fldCharType="separate"/>
-            </w:r>
-            <w:r>
-              <w:rPr>
-                <w:noProof/>
-                <w:webHidden/>
-              </w:rPr>
-              <w:t>4</w:t>
-            </w:r>
-            <w:r>
-              <w:rPr>
-                <w:noProof/>
-                <w:webHidden/>
-              </w:rPr>
-              <w:fldChar w:fldCharType="end"/>
+              <w:t>3</w:t>
             </w:r>
           </w:hyperlink>
         </w:p>
@@ -1728,41 +604,7 @@
                 <w:noProof/>
                 <w:webHidden/>
               </w:rPr>
-              <w:fldChar w:fldCharType="begin"/>
-            </w:r>
-            <w:r>
-              <w:rPr>
-                <w:noProof/>
-                <w:webHidden/>
-              </w:rPr>
-              <w:instrText xml:space="preserve"> PAGEREF _Toc146017325 \h </w:instrText>
-            </w:r>
-            <w:r>
-              <w:rPr>
-                <w:noProof/>
-                <w:webHidden/>
-              </w:rPr>
-            </w:r>
-            <w:r>
-              <w:rPr>
-                <w:noProof/>
-                <w:webHidden/>
-              </w:rPr>
-              <w:fldChar w:fldCharType="separate"/>
-            </w:r>
-            <w:r>
-              <w:rPr>
-                <w:noProof/>
-                <w:webHidden/>
-              </w:rPr>
-              <w:t>4</w:t>
-            </w:r>
-            <w:r>
-              <w:rPr>
-                <w:noProof/>
-                <w:webHidden/>
-              </w:rPr>
-              <w:fldChar w:fldCharType="end"/>
+              <w:t>3</w:t>
             </w:r>
           </w:hyperlink>
         </w:p>
@@ -1823,41 +665,7 @@
                 <w:noProof/>
                 <w:webHidden/>
               </w:rPr>
-              <w:fldChar w:fldCharType="begin"/>
-            </w:r>
-            <w:r>
-              <w:rPr>
-                <w:noProof/>
-                <w:webHidden/>
-              </w:rPr>
-              <w:instrText xml:space="preserve"> PAGEREF _Toc146017326 \h </w:instrText>
-            </w:r>
-            <w:r>
-              <w:rPr>
-                <w:noProof/>
-                <w:webHidden/>
-              </w:rPr>
-            </w:r>
-            <w:r>
-              <w:rPr>
-                <w:noProof/>
-                <w:webHidden/>
-              </w:rPr>
-              <w:fldChar w:fldCharType="separate"/>
-            </w:r>
-            <w:r>
-              <w:rPr>
-                <w:noProof/>
-                <w:webHidden/>
-              </w:rPr>
-              <w:t>4</w:t>
-            </w:r>
-            <w:r>
-              <w:rPr>
-                <w:noProof/>
-                <w:webHidden/>
-              </w:rPr>
-              <w:fldChar w:fldCharType="end"/>
+              <w:t>3</w:t>
             </w:r>
           </w:hyperlink>
         </w:p>
@@ -1918,41 +726,7 @@
                 <w:noProof/>
                 <w:webHidden/>
               </w:rPr>
-              <w:fldChar w:fldCharType="begin"/>
-            </w:r>
-            <w:r>
-              <w:rPr>
-                <w:noProof/>
-                <w:webHidden/>
-              </w:rPr>
-              <w:instrText xml:space="preserve"> PAGEREF _Toc146017327 \h </w:instrText>
-            </w:r>
-            <w:r>
-              <w:rPr>
-                <w:noProof/>
-                <w:webHidden/>
-              </w:rPr>
-            </w:r>
-            <w:r>
-              <w:rPr>
-                <w:noProof/>
-                <w:webHidden/>
-              </w:rPr>
-              <w:fldChar w:fldCharType="separate"/>
-            </w:r>
-            <w:r>
-              <w:rPr>
-                <w:noProof/>
-                <w:webHidden/>
-              </w:rPr>
-              <w:t>4</w:t>
-            </w:r>
-            <w:r>
-              <w:rPr>
-                <w:noProof/>
-                <w:webHidden/>
-              </w:rPr>
-              <w:fldChar w:fldCharType="end"/>
+              <w:t>3</w:t>
             </w:r>
           </w:hyperlink>
         </w:p>
@@ -2013,41 +787,7 @@
                 <w:noProof/>
                 <w:webHidden/>
               </w:rPr>
-              <w:fldChar w:fldCharType="begin"/>
-            </w:r>
-            <w:r>
-              <w:rPr>
-                <w:noProof/>
-                <w:webHidden/>
-              </w:rPr>
-              <w:instrText xml:space="preserve"> PAGEREF _Toc146017328 \h </w:instrText>
-            </w:r>
-            <w:r>
-              <w:rPr>
-                <w:noProof/>
-                <w:webHidden/>
-              </w:rPr>
-            </w:r>
-            <w:r>
-              <w:rPr>
-                <w:noProof/>
-                <w:webHidden/>
-              </w:rPr>
-              <w:fldChar w:fldCharType="separate"/>
-            </w:r>
-            <w:r>
-              <w:rPr>
-                <w:noProof/>
-                <w:webHidden/>
-              </w:rPr>
-              <w:t>4</w:t>
-            </w:r>
-            <w:r>
-              <w:rPr>
-                <w:noProof/>
-                <w:webHidden/>
-              </w:rPr>
-              <w:fldChar w:fldCharType="end"/>
+              <w:t>3</w:t>
             </w:r>
           </w:hyperlink>
         </w:p>
@@ -2058,13 +798,7 @@
               <w:tab w:val="left" w:pos="880"/>
             </w:tabs>
             <w:rPr>
-              <w:rFonts w:asciiTheme="minorHAnsi" w:eastAsiaTheme="minorEastAsia" w:hAnsiTheme="minorHAnsi" w:cstheme="minorBidi"/>
               <w:noProof/>
-              <w:kern w:val="2"/>
-              <w:sz w:val="22"/>
-              <w:szCs w:val="22"/>
-              <w:lang w:val="en-US"/>
-              <w14:ligatures w14:val="standardContextual"/>
             </w:rPr>
           </w:pPr>
           <w:hyperlink w:anchor="_Toc146017330" w:history="1">
@@ -2116,41 +850,64 @@
                 <w:noProof/>
                 <w:webHidden/>
               </w:rPr>
-              <w:fldChar w:fldCharType="begin"/>
+              <w:t>4</w:t>
+            </w:r>
+          </w:hyperlink>
+        </w:p>
+        <w:p>
+          <w:pPr>
+            <w:pStyle w:val="TOC1"/>
+            <w:tabs>
+              <w:tab w:val="left" w:pos="440"/>
+            </w:tabs>
+            <w:rPr>
+              <w:rFonts w:asciiTheme="minorHAnsi" w:eastAsiaTheme="minorEastAsia" w:hAnsiTheme="minorHAnsi" w:cstheme="minorBidi"/>
+              <w:noProof/>
+              <w:kern w:val="2"/>
+              <w:szCs w:val="22"/>
+              <w:lang w:val="en-US"/>
+            </w:rPr>
+          </w:pPr>
+          <w:hyperlink w:anchor="_Toc146017331" w:history="1">
+            <w:r>
+              <w:rPr>
+                <w:rStyle w:val="Hyperlink"/>
+                <w:rFonts w:cs="Arial"/>
+                <w:noProof/>
+              </w:rPr>
+              <w:t>2.</w:t>
+            </w:r>
+            <w:r>
+              <w:rPr>
+                <w:rFonts w:asciiTheme="minorHAnsi" w:eastAsiaTheme="minorEastAsia" w:hAnsiTheme="minorHAnsi" w:cstheme="minorBidi"/>
+                <w:noProof/>
+                <w:kern w:val="2"/>
+                <w:szCs w:val="22"/>
+                <w:lang w:val="en-US"/>
+              </w:rPr>
+              <w:tab/>
+            </w:r>
+            <w:r>
+              <w:rPr>
+                <w:rStyle w:val="Hyperlink"/>
+                <w:rFonts w:cs="Arial"/>
+                <w:noProof/>
+              </w:rPr>
+              <w:t>Communication</w:t>
             </w:r>
             <w:r>
               <w:rPr>
                 <w:noProof/>
                 <w:webHidden/>
               </w:rPr>
-              <w:instrText xml:space="preserve"> PAGEREF _Toc146017330 \h </w:instrText>
+              <w:tab/>
             </w:r>
             <w:r>
               <w:rPr>
                 <w:noProof/>
                 <w:webHidden/>
               </w:rPr>
-            </w:r>
-            <w:r>
-              <w:rPr>
-                <w:noProof/>
-                <w:webHidden/>
-              </w:rPr>
-              <w:fldChar w:fldCharType="separate"/>
-            </w:r>
-            <w:r>
-              <w:rPr>
-                <w:noProof/>
-                <w:webHidden/>
-              </w:rPr>
               <w:t>5</w:t>
-            </w:r>
-            <w:r>
-              <w:rPr>
-                <w:noProof/>
-                <w:webHidden/>
-              </w:rPr>
-              <w:fldChar w:fldCharType="end"/>
             </w:r>
           </w:hyperlink>
         </w:p>
@@ -2176,7 +933,15 @@
                 <w:rFonts w:cs="Arial"/>
                 <w:noProof/>
               </w:rPr>
-              <w:t>2.</w:t>
+              <w:t>3</w:t>
+            </w:r>
+            <w:r>
+              <w:rPr>
+                <w:rStyle w:val="Hyperlink"/>
+                <w:rFonts w:cs="Arial"/>
+                <w:noProof/>
+              </w:rPr>
+              <w:t>.</w:t>
             </w:r>
             <w:r>
               <w:rPr>
@@ -2209,41 +974,7 @@
                 <w:noProof/>
                 <w:webHidden/>
               </w:rPr>
-              <w:fldChar w:fldCharType="begin"/>
-            </w:r>
-            <w:r>
-              <w:rPr>
-                <w:noProof/>
-                <w:webHidden/>
-              </w:rPr>
-              <w:instrText xml:space="preserve"> PAGEREF _Toc146017331 \h </w:instrText>
-            </w:r>
-            <w:r>
-              <w:rPr>
-                <w:noProof/>
-                <w:webHidden/>
-              </w:rPr>
-            </w:r>
-            <w:r>
-              <w:rPr>
-                <w:noProof/>
-                <w:webHidden/>
-              </w:rPr>
-              <w:fldChar w:fldCharType="separate"/>
-            </w:r>
-            <w:r>
-              <w:rPr>
-                <w:noProof/>
-                <w:webHidden/>
-              </w:rPr>
               <w:t>6</w:t>
-            </w:r>
-            <w:r>
-              <w:rPr>
-                <w:noProof/>
-                <w:webHidden/>
-              </w:rPr>
-              <w:fldChar w:fldCharType="end"/>
             </w:r>
           </w:hyperlink>
         </w:p>
@@ -2270,7 +1001,15 @@
                 <w:rFonts w:cs="Arial"/>
                 <w:noProof/>
               </w:rPr>
-              <w:t>2.1</w:t>
+              <w:t>3</w:t>
+            </w:r>
+            <w:r>
+              <w:rPr>
+                <w:rStyle w:val="Hyperlink"/>
+                <w:rFonts w:cs="Arial"/>
+                <w:noProof/>
+              </w:rPr>
+              <w:t>.1</w:t>
             </w:r>
             <w:r>
               <w:rPr>
@@ -2365,7 +1104,15 @@
                 <w:rFonts w:cs="Arial"/>
                 <w:noProof/>
               </w:rPr>
-              <w:t>2.2</w:t>
+              <w:t>3</w:t>
+            </w:r>
+            <w:r>
+              <w:rPr>
+                <w:rStyle w:val="Hyperlink"/>
+                <w:rFonts w:cs="Arial"/>
+                <w:noProof/>
+              </w:rPr>
+              <w:t>.2</w:t>
             </w:r>
             <w:r>
               <w:rPr>
@@ -2425,7 +1172,15 @@
                 <w:rFonts w:cs="Arial"/>
                 <w:noProof/>
               </w:rPr>
-              <w:t>3.</w:t>
+              <w:t>4</w:t>
+            </w:r>
+            <w:r>
+              <w:rPr>
+                <w:rStyle w:val="Hyperlink"/>
+                <w:rFonts w:cs="Arial"/>
+                <w:noProof/>
+              </w:rPr>
+              <w:t>.</w:t>
             </w:r>
             <w:r>
               <w:rPr>
@@ -2485,7 +1240,15 @@
                 <w:rFonts w:cs="Arial"/>
                 <w:noProof/>
               </w:rPr>
-              <w:t>3.1</w:t>
+              <w:t>4</w:t>
+            </w:r>
+            <w:r>
+              <w:rPr>
+                <w:rStyle w:val="Hyperlink"/>
+                <w:rFonts w:cs="Arial"/>
+                <w:noProof/>
+              </w:rPr>
+              <w:t>.1</w:t>
             </w:r>
             <w:r>
               <w:rPr>
@@ -2546,7 +1309,15 @@
                 <w:rFonts w:cs="Arial"/>
                 <w:noProof/>
               </w:rPr>
-              <w:t>3.2</w:t>
+              <w:t>4</w:t>
+            </w:r>
+            <w:r>
+              <w:rPr>
+                <w:rStyle w:val="Hyperlink"/>
+                <w:rFonts w:cs="Arial"/>
+                <w:noProof/>
+              </w:rPr>
+              <w:t>.2</w:t>
             </w:r>
             <w:r>
               <w:rPr>
@@ -2607,7 +1378,15 @@
                 <w:rFonts w:cs="Arial"/>
                 <w:noProof/>
               </w:rPr>
-              <w:t>3.3</w:t>
+              <w:t>4</w:t>
+            </w:r>
+            <w:r>
+              <w:rPr>
+                <w:rStyle w:val="Hyperlink"/>
+                <w:rFonts w:cs="Arial"/>
+                <w:noProof/>
+              </w:rPr>
+              <w:t>.3</w:t>
             </w:r>
             <w:r>
               <w:rPr>
@@ -2701,7 +1480,15 @@
                 <w:rFonts w:cs="Arial"/>
                 <w:noProof/>
               </w:rPr>
-              <w:t>4.</w:t>
+              <w:t>5</w:t>
+            </w:r>
+            <w:r>
+              <w:rPr>
+                <w:rStyle w:val="Hyperlink"/>
+                <w:rFonts w:cs="Arial"/>
+                <w:noProof/>
+              </w:rPr>
+              <w:t>.</w:t>
             </w:r>
             <w:r>
               <w:rPr>
@@ -2777,7 +1564,7 @@
           <w:rFonts w:cs="Arial"/>
         </w:rPr>
       </w:pPr>
-      <w:bookmarkStart w:id="3" w:name="_Toc146017323"/>
+      <w:bookmarkStart w:id="2" w:name="_Toc146017323"/>
       <w:r>
         <w:rPr>
           <w:rFonts w:cs="Arial"/>
@@ -2785,25 +1572,25 @@
         <w:lastRenderedPageBreak/>
         <w:t>Project assignment</w:t>
       </w:r>
+      <w:bookmarkEnd w:id="2"/>
+    </w:p>
+    <w:p>
+      <w:pPr>
+        <w:pStyle w:val="Heading2"/>
+        <w:rPr>
+          <w:rFonts w:cs="Arial"/>
+        </w:rPr>
+      </w:pPr>
+      <w:bookmarkStart w:id="3" w:name="_Toc507670773"/>
+      <w:bookmarkStart w:id="4" w:name="_Toc146017324"/>
+      <w:r>
+        <w:rPr>
+          <w:rFonts w:cs="Arial"/>
+        </w:rPr>
+        <w:t>Context</w:t>
+      </w:r>
       <w:bookmarkEnd w:id="3"/>
-    </w:p>
-    <w:p>
-      <w:pPr>
-        <w:pStyle w:val="Heading2"/>
-        <w:rPr>
-          <w:rFonts w:cs="Arial"/>
-        </w:rPr>
-      </w:pPr>
-      <w:bookmarkStart w:id="4" w:name="_Toc507670773"/>
-      <w:bookmarkStart w:id="5" w:name="_Toc146017324"/>
-      <w:r>
-        <w:rPr>
-          <w:rFonts w:cs="Arial"/>
-        </w:rPr>
-        <w:t>Context</w:t>
-      </w:r>
       <w:bookmarkEnd w:id="4"/>
-      <w:bookmarkEnd w:id="5"/>
     </w:p>
     <w:p>
       <w:pPr>
@@ -3071,114 +1858,114 @@
           <w:rFonts w:cs="Arial"/>
         </w:rPr>
       </w:pPr>
-      <w:bookmarkStart w:id="6" w:name="_Toc146017325"/>
-      <w:bookmarkStart w:id="7" w:name="_Toc327581046"/>
-      <w:bookmarkStart w:id="8" w:name="_Toc327581596"/>
-      <w:bookmarkStart w:id="9" w:name="_Toc327583376"/>
+      <w:bookmarkStart w:id="5" w:name="_Toc146017325"/>
+      <w:bookmarkStart w:id="6" w:name="_Toc327581046"/>
+      <w:bookmarkStart w:id="7" w:name="_Toc327581596"/>
+      <w:bookmarkStart w:id="8" w:name="_Toc327583376"/>
       <w:r>
         <w:rPr>
           <w:rFonts w:cs="Arial"/>
         </w:rPr>
         <w:t>Problem</w:t>
       </w:r>
+      <w:bookmarkEnd w:id="5"/>
+    </w:p>
+    <w:p>
+      <w:pPr>
+        <w:ind w:firstLine="708"/>
+        <w:rPr>
+          <w:rFonts w:cs="Arial"/>
+          <w:lang w:val="en-GB"/>
+        </w:rPr>
+      </w:pPr>
+      <w:r>
+        <w:rPr>
+          <w:rFonts w:cs="Arial"/>
+          <w:lang w:val="en-GB"/>
+        </w:rPr>
+        <w:t xml:space="preserve">In Netherland, housing is a quite problematic problem. It is hard for renters to get an accommodation during their stay in Netherland. Even </w:t>
+      </w:r>
+      <w:r>
+        <w:rPr>
+          <w:rFonts w:cs="Arial"/>
+          <w:lang w:val="en-GB"/>
+        </w:rPr>
+        <w:t>if they are able to find a place to stay, the cost could be not suitable to their wish.</w:t>
+      </w:r>
+    </w:p>
+    <w:p>
+      <w:pPr>
+        <w:ind w:firstLine="708"/>
+        <w:rPr>
+          <w:rFonts w:cs="Arial"/>
+          <w:lang w:val="en-GB"/>
+        </w:rPr>
+      </w:pPr>
+    </w:p>
+    <w:p>
+      <w:pPr>
+        <w:pStyle w:val="Heading2"/>
+        <w:rPr>
+          <w:rFonts w:cs="Arial"/>
+        </w:rPr>
+      </w:pPr>
+      <w:bookmarkStart w:id="9" w:name="_Toc146017326"/>
+      <w:r>
+        <w:rPr>
+          <w:rFonts w:cs="Arial"/>
+        </w:rPr>
+        <w:t>Goal of the project</w:t>
+      </w:r>
+      <w:bookmarkEnd w:id="9"/>
+    </w:p>
+    <w:p>
+      <w:pPr>
+        <w:ind w:firstLine="708"/>
+        <w:rPr>
+          <w:rFonts w:cs="Arial"/>
+          <w:lang w:val="en-GB"/>
+        </w:rPr>
+      </w:pPr>
+      <w:r>
+        <w:rPr>
+          <w:rFonts w:cs="Arial"/>
+          <w:lang w:val="en-GB"/>
+        </w:rPr>
+        <w:t>The purpose of</w:t>
+      </w:r>
+      <w:r>
+        <w:rPr>
+          <w:rFonts w:cs="Arial"/>
+          <w:lang w:val="en-GB"/>
+        </w:rPr>
+        <w:t xml:space="preserve"> this project is to help people renting a property with a suitable price. With being able to negotiate, both customers and property owner is able to achieve an agreement that will make both of them satisfied. This project also has another goal which is to help property owners to gain passive income using their unused property</w:t>
+      </w:r>
+    </w:p>
+    <w:p>
+      <w:pPr>
+        <w:rPr>
+          <w:rFonts w:cs="Arial"/>
+        </w:rPr>
+      </w:pPr>
+    </w:p>
+    <w:p>
+      <w:pPr>
+        <w:pStyle w:val="Heading2"/>
+        <w:rPr>
+          <w:rFonts w:cs="Arial"/>
+        </w:rPr>
+      </w:pPr>
+      <w:bookmarkStart w:id="10" w:name="_Toc146017327"/>
       <w:bookmarkEnd w:id="6"/>
-    </w:p>
-    <w:p>
-      <w:pPr>
-        <w:ind w:firstLine="708"/>
-        <w:rPr>
-          <w:rFonts w:cs="Arial"/>
-          <w:lang w:val="en-GB"/>
-        </w:rPr>
-      </w:pPr>
-      <w:r>
-        <w:rPr>
-          <w:rFonts w:cs="Arial"/>
-          <w:lang w:val="en-GB"/>
-        </w:rPr>
-        <w:t xml:space="preserve">In Netherland, housing is a quite problematic problem. It is hard for renters to get an accommodation during their stay in Netherland. Even </w:t>
-      </w:r>
-      <w:r>
-        <w:rPr>
-          <w:rFonts w:cs="Arial"/>
-          <w:lang w:val="en-GB"/>
-        </w:rPr>
-        <w:t>if they are able to find a place to stay, the cost could be not suitable to their wish.</w:t>
-      </w:r>
-    </w:p>
-    <w:p>
-      <w:pPr>
-        <w:ind w:firstLine="708"/>
-        <w:rPr>
-          <w:rFonts w:cs="Arial"/>
-          <w:lang w:val="en-GB"/>
-        </w:rPr>
-      </w:pPr>
-    </w:p>
-    <w:p>
-      <w:pPr>
-        <w:pStyle w:val="Heading2"/>
-        <w:rPr>
-          <w:rFonts w:cs="Arial"/>
-        </w:rPr>
-      </w:pPr>
-      <w:bookmarkStart w:id="10" w:name="_Toc146017326"/>
-      <w:r>
-        <w:rPr>
-          <w:rFonts w:cs="Arial"/>
-        </w:rPr>
-        <w:t>Goal of the project</w:t>
-      </w:r>
-      <w:bookmarkEnd w:id="10"/>
-    </w:p>
-    <w:p>
-      <w:pPr>
-        <w:ind w:firstLine="708"/>
-        <w:rPr>
-          <w:rFonts w:cs="Arial"/>
-          <w:lang w:val="en-GB"/>
-        </w:rPr>
-      </w:pPr>
-      <w:r>
-        <w:rPr>
-          <w:rFonts w:cs="Arial"/>
-          <w:lang w:val="en-GB"/>
-        </w:rPr>
-        <w:t>The purpose of</w:t>
-      </w:r>
-      <w:r>
-        <w:rPr>
-          <w:rFonts w:cs="Arial"/>
-          <w:lang w:val="en-GB"/>
-        </w:rPr>
-        <w:t xml:space="preserve"> this project is to help people renting a property with a suitable price. With being able to negotiate, both customers and property owner is able to achieve an agreement that will make both of them satisfied. This project also has another goal which is to help property owners to gain passive income using their unused property</w:t>
-      </w:r>
-    </w:p>
-    <w:p>
-      <w:pPr>
-        <w:rPr>
-          <w:rFonts w:cs="Arial"/>
-        </w:rPr>
-      </w:pPr>
-    </w:p>
-    <w:p>
-      <w:pPr>
-        <w:pStyle w:val="Heading2"/>
-        <w:rPr>
-          <w:rFonts w:cs="Arial"/>
-        </w:rPr>
-      </w:pPr>
-      <w:bookmarkStart w:id="11" w:name="_Toc146017327"/>
       <w:bookmarkEnd w:id="7"/>
       <w:bookmarkEnd w:id="8"/>
-      <w:bookmarkEnd w:id="9"/>
       <w:r>
         <w:rPr>
           <w:rFonts w:cs="Arial"/>
         </w:rPr>
         <w:t>Scope and preconditions</w:t>
       </w:r>
-      <w:bookmarkEnd w:id="11"/>
+      <w:bookmarkEnd w:id="10"/>
     </w:p>
     <w:p>
       <w:pPr>
@@ -3491,25 +2278,25 @@
           <w:rFonts w:cs="Arial"/>
         </w:rPr>
       </w:pPr>
-      <w:bookmarkStart w:id="12" w:name="_Toc507670776"/>
-      <w:bookmarkStart w:id="13" w:name="_Toc146017328"/>
-      <w:bookmarkStart w:id="14" w:name="_Toc327581048"/>
-      <w:bookmarkStart w:id="15" w:name="_Toc327581598"/>
-      <w:bookmarkStart w:id="16" w:name="_Toc327583378"/>
+      <w:bookmarkStart w:id="11" w:name="_Toc507670776"/>
+      <w:bookmarkStart w:id="12" w:name="_Toc146017328"/>
+      <w:bookmarkStart w:id="13" w:name="_Toc327581048"/>
+      <w:bookmarkStart w:id="14" w:name="_Toc327581598"/>
+      <w:bookmarkStart w:id="15" w:name="_Toc327583378"/>
       <w:r>
         <w:rPr>
           <w:rFonts w:cs="Arial"/>
         </w:rPr>
         <w:t>Strateg</w:t>
       </w:r>
+      <w:bookmarkEnd w:id="11"/>
+      <w:r>
+        <w:rPr>
+          <w:rFonts w:cs="Arial"/>
+        </w:rPr>
+        <w:t>y</w:t>
+      </w:r>
       <w:bookmarkEnd w:id="12"/>
-      <w:r>
-        <w:rPr>
-          <w:rFonts w:cs="Arial"/>
-        </w:rPr>
-        <w:t>y</w:t>
-      </w:r>
-      <w:bookmarkEnd w:id="13"/>
     </w:p>
     <w:p>
       <w:pPr>
@@ -3659,9 +2446,9 @@
         <w:t>The reason Scrum methodology is chosen as the approach is none other than the fact that with scrum it will be easy to create goals during each sprint so the workload will be divided equally during each sprint. Scrum also allows flexibility in the project so some feature can be added or cancelled according the situation</w:t>
       </w:r>
     </w:p>
+    <w:bookmarkEnd w:id="13"/>
     <w:bookmarkEnd w:id="14"/>
     <w:bookmarkEnd w:id="15"/>
-    <w:bookmarkEnd w:id="16"/>
     <w:p>
       <w:pPr>
         <w:rPr>
@@ -3683,14 +2470,14 @@
           <w:rFonts w:cs="Arial"/>
         </w:rPr>
       </w:pPr>
-      <w:bookmarkStart w:id="17" w:name="_Toc146017330"/>
+      <w:bookmarkStart w:id="16" w:name="_Toc146017330"/>
       <w:r>
         <w:rPr>
           <w:rFonts w:cs="Arial"/>
         </w:rPr>
         <w:t>End products</w:t>
       </w:r>
-      <w:bookmarkEnd w:id="17"/>
+      <w:bookmarkEnd w:id="16"/>
     </w:p>
     <w:p>
       <w:pPr>
@@ -3761,12 +2548,12 @@
           <w:rFonts w:cs="Arial"/>
         </w:rPr>
       </w:pPr>
-      <w:bookmarkStart w:id="18" w:name="_Toc327581053"/>
-      <w:bookmarkStart w:id="19" w:name="_Toc327581603"/>
-      <w:bookmarkStart w:id="20" w:name="_Toc327583383"/>
-      <w:bookmarkStart w:id="21" w:name="_Toc339966122"/>
-      <w:bookmarkStart w:id="22" w:name="_Toc507670782"/>
-      <w:bookmarkStart w:id="23" w:name="_Toc146017331"/>
+      <w:bookmarkStart w:id="17" w:name="_Toc327581053"/>
+      <w:bookmarkStart w:id="18" w:name="_Toc327581603"/>
+      <w:bookmarkStart w:id="19" w:name="_Toc327583383"/>
+      <w:bookmarkStart w:id="20" w:name="_Toc339966122"/>
+      <w:bookmarkStart w:id="21" w:name="_Toc507670782"/>
+      <w:bookmarkStart w:id="22" w:name="_Toc146017331"/>
       <w:r>
         <w:rPr>
           <w:rFonts w:cs="Arial"/>
@@ -4052,41 +2839,41 @@
         </w:rPr>
         <w:t xml:space="preserve"> ti</w:t>
       </w:r>
+      <w:bookmarkEnd w:id="17"/>
       <w:bookmarkEnd w:id="18"/>
       <w:bookmarkEnd w:id="19"/>
       <w:bookmarkEnd w:id="20"/>
       <w:bookmarkEnd w:id="21"/>
+      <w:r>
+        <w:rPr>
+          <w:rFonts w:cs="Arial"/>
+        </w:rPr>
+        <w:t>me plan</w:t>
+      </w:r>
       <w:bookmarkEnd w:id="22"/>
-      <w:r>
-        <w:rPr>
-          <w:rFonts w:cs="Arial"/>
-        </w:rPr>
-        <w:t>me plan</w:t>
+    </w:p>
+    <w:p>
+      <w:pPr>
+        <w:rPr>
+          <w:rFonts w:cs="Arial"/>
+        </w:rPr>
+      </w:pPr>
+    </w:p>
+    <w:p>
+      <w:pPr>
+        <w:pStyle w:val="Heading2"/>
+        <w:rPr>
+          <w:rFonts w:cs="Arial"/>
+        </w:rPr>
+      </w:pPr>
+      <w:bookmarkStart w:id="23" w:name="_Toc146017332"/>
+      <w:r>
+        <w:rPr>
+          <w:rFonts w:cs="Arial"/>
+        </w:rPr>
+        <w:t>Phases of the project</w:t>
       </w:r>
       <w:bookmarkEnd w:id="23"/>
-    </w:p>
-    <w:p>
-      <w:pPr>
-        <w:rPr>
-          <w:rFonts w:cs="Arial"/>
-        </w:rPr>
-      </w:pPr>
-    </w:p>
-    <w:p>
-      <w:pPr>
-        <w:pStyle w:val="Heading2"/>
-        <w:rPr>
-          <w:rFonts w:cs="Arial"/>
-        </w:rPr>
-      </w:pPr>
-      <w:bookmarkStart w:id="24" w:name="_Toc146017332"/>
-      <w:r>
-        <w:rPr>
-          <w:rFonts w:cs="Arial"/>
-        </w:rPr>
-        <w:t>Phases of the project</w:t>
-      </w:r>
-      <w:bookmarkEnd w:id="24"/>
     </w:p>
     <w:p>
       <w:pPr>
@@ -4406,7 +3193,7 @@
           <w:rFonts w:cs="Arial"/>
         </w:rPr>
       </w:pPr>
-      <w:bookmarkStart w:id="25" w:name="_Toc146017333"/>
+      <w:bookmarkStart w:id="24" w:name="_Toc146017333"/>
       <w:r>
         <w:rPr>
           <w:rFonts w:cs="Arial"/>
@@ -4425,7 +3212,7 @@
         </w:rPr>
         <w:t>milestones</w:t>
       </w:r>
-      <w:bookmarkEnd w:id="25"/>
+      <w:bookmarkEnd w:id="24"/>
     </w:p>
     <w:p>
       <w:pPr>
@@ -5302,9 +4089,9 @@
           <w:rFonts w:cs="Arial"/>
         </w:rPr>
       </w:pPr>
-      <w:bookmarkStart w:id="26" w:name="_Toc327581056"/>
-      <w:bookmarkStart w:id="27" w:name="_Toc327581606"/>
-      <w:bookmarkStart w:id="28" w:name="_Toc327583386"/>
+      <w:bookmarkStart w:id="25" w:name="_Toc327581056"/>
+      <w:bookmarkStart w:id="26" w:name="_Toc327581606"/>
+      <w:bookmarkStart w:id="27" w:name="_Toc327583386"/>
     </w:p>
     <w:p>
       <w:pPr>
@@ -5313,19 +4100,19 @@
           <w:rFonts w:cs="Arial"/>
         </w:rPr>
       </w:pPr>
-      <w:bookmarkStart w:id="29" w:name="_Toc327581061"/>
-      <w:bookmarkStart w:id="30" w:name="_Toc327581611"/>
-      <w:bookmarkStart w:id="31" w:name="_Toc327583391"/>
-      <w:bookmarkStart w:id="32" w:name="_Toc339966130"/>
-      <w:bookmarkStart w:id="33" w:name="_Toc507670785"/>
-      <w:bookmarkStart w:id="34" w:name="_Toc146017334"/>
+      <w:bookmarkStart w:id="28" w:name="_Toc327581061"/>
+      <w:bookmarkStart w:id="29" w:name="_Toc327581611"/>
+      <w:bookmarkStart w:id="30" w:name="_Toc327583391"/>
+      <w:bookmarkStart w:id="31" w:name="_Toc339966130"/>
+      <w:bookmarkStart w:id="32" w:name="_Toc507670785"/>
+      <w:bookmarkStart w:id="33" w:name="_Toc146017334"/>
+      <w:bookmarkEnd w:id="25"/>
       <w:bookmarkEnd w:id="26"/>
       <w:bookmarkEnd w:id="27"/>
       <w:bookmarkEnd w:id="28"/>
       <w:bookmarkEnd w:id="29"/>
       <w:bookmarkEnd w:id="30"/>
       <w:bookmarkEnd w:id="31"/>
-      <w:bookmarkEnd w:id="32"/>
       <w:r>
         <w:rPr>
           <w:rFonts w:cs="Arial"/>
@@ -5369,8 +4156,8 @@
         </w:rPr>
         <w:t>management</w:t>
       </w:r>
+      <w:bookmarkEnd w:id="32"/>
       <w:bookmarkEnd w:id="33"/>
-      <w:bookmarkEnd w:id="34"/>
     </w:p>
     <w:p>
       <w:pPr>
@@ -5379,10 +4166,10 @@
           <w:lang w:val="en-GB"/>
         </w:rPr>
       </w:pPr>
-      <w:bookmarkStart w:id="35" w:name="_Toc327581062"/>
-      <w:bookmarkStart w:id="36" w:name="_Toc327581612"/>
-      <w:bookmarkStart w:id="37" w:name="_Toc327583392"/>
-      <w:bookmarkStart w:id="38" w:name="_Toc339966131"/>
+      <w:bookmarkStart w:id="34" w:name="_Toc327581062"/>
+      <w:bookmarkStart w:id="35" w:name="_Toc327581612"/>
+      <w:bookmarkStart w:id="36" w:name="_Toc327583392"/>
+      <w:bookmarkStart w:id="37" w:name="_Toc339966131"/>
     </w:p>
     <w:p>
       <w:pPr>
@@ -5391,8 +4178,8 @@
           <w:rFonts w:cs="Arial"/>
         </w:rPr>
       </w:pPr>
-      <w:bookmarkStart w:id="39" w:name="_Toc507670786"/>
-      <w:bookmarkStart w:id="40" w:name="_Toc146017335"/>
+      <w:bookmarkStart w:id="38" w:name="_Toc507670786"/>
+      <w:bookmarkStart w:id="39" w:name="_Toc146017335"/>
       <w:r>
         <w:rPr>
           <w:rFonts w:cs="Arial"/>
@@ -5411,14 +4198,14 @@
         </w:rPr>
         <w:t>strateg</w:t>
       </w:r>
+      <w:bookmarkEnd w:id="38"/>
+      <w:r>
+        <w:rPr>
+          <w:rFonts w:cs="Arial"/>
+        </w:rPr>
+        <w:t>y</w:t>
+      </w:r>
       <w:bookmarkEnd w:id="39"/>
-      <w:r>
-        <w:rPr>
-          <w:rFonts w:cs="Arial"/>
-        </w:rPr>
-        <w:t>y</w:t>
-      </w:r>
-      <w:bookmarkEnd w:id="40"/>
     </w:p>
     <w:p>
       <w:pPr>
@@ -5682,8 +4469,8 @@
           <w:rFonts w:cs="Arial"/>
         </w:rPr>
       </w:pPr>
-      <w:bookmarkStart w:id="41" w:name="_Toc507670787"/>
-      <w:bookmarkStart w:id="42" w:name="_Toc146017336"/>
+      <w:bookmarkStart w:id="40" w:name="_Toc507670787"/>
+      <w:bookmarkStart w:id="41" w:name="_Toc146017336"/>
       <w:r>
         <w:rPr>
           <w:rFonts w:cs="Arial"/>
@@ -5702,8 +4489,8 @@
         </w:rPr>
         <w:t>environment and required resources</w:t>
       </w:r>
+      <w:bookmarkEnd w:id="40"/>
       <w:bookmarkEnd w:id="41"/>
-      <w:bookmarkEnd w:id="42"/>
     </w:p>
     <w:p>
       <w:pPr>
@@ -5773,10 +4560,10 @@
         </w:rPr>
       </w:pPr>
     </w:p>
+    <w:bookmarkEnd w:id="34"/>
     <w:bookmarkEnd w:id="35"/>
     <w:bookmarkEnd w:id="36"/>
     <w:bookmarkEnd w:id="37"/>
-    <w:bookmarkEnd w:id="38"/>
     <w:p>
       <w:pPr>
         <w:pStyle w:val="ListParagraph"/>
@@ -5909,8 +4696,8 @@
           <w:rFonts w:cs="Arial"/>
         </w:rPr>
       </w:pPr>
-      <w:bookmarkStart w:id="43" w:name="_Toc507670788"/>
-      <w:bookmarkStart w:id="44" w:name="_Toc146017337"/>
+      <w:bookmarkStart w:id="42" w:name="_Toc507670788"/>
+      <w:bookmarkStart w:id="43" w:name="_Toc146017337"/>
       <w:r>
         <w:rPr>
           <w:rFonts w:cs="Arial"/>
@@ -5923,8 +4710,8 @@
         </w:rPr>
         <w:t>management</w:t>
       </w:r>
+      <w:bookmarkEnd w:id="42"/>
       <w:bookmarkEnd w:id="43"/>
-      <w:bookmarkEnd w:id="44"/>
     </w:p>
     <w:p>
       <w:pPr>
@@ -5949,7 +4736,7 @@
           <w:lang w:val="en-US"/>
         </w:rPr>
       </w:pPr>
-      <w:bookmarkStart w:id="45" w:name="_Toc507670789"/>
+      <w:bookmarkStart w:id="44" w:name="_Toc507670789"/>
       <w:r>
         <w:rPr>
           <w:rFonts w:cs="Arial"/>
@@ -6147,7 +4934,7 @@
           <w:rFonts w:cs="Arial"/>
         </w:rPr>
       </w:pPr>
-      <w:bookmarkStart w:id="46" w:name="_Toc146017338"/>
+      <w:bookmarkStart w:id="45" w:name="_Toc146017338"/>
       <w:r>
         <w:rPr>
           <w:rFonts w:cs="Arial"/>
@@ -6161,14 +4948,14 @@
         </w:rPr>
         <w:t>isk</w:t>
       </w:r>
+      <w:bookmarkEnd w:id="44"/>
+      <w:r>
+        <w:rPr>
+          <w:rFonts w:cs="Arial"/>
+        </w:rPr>
+        <w:t xml:space="preserve"> and Mitigation</w:t>
+      </w:r>
       <w:bookmarkEnd w:id="45"/>
-      <w:r>
-        <w:rPr>
-          <w:rFonts w:cs="Arial"/>
-        </w:rPr>
-        <w:t xml:space="preserve"> and Mitigation</w:t>
-      </w:r>
-      <w:bookmarkEnd w:id="46"/>
     </w:p>
     <w:p>
       <w:pPr>
@@ -10954,6 +9741,7 @@
   <w:style w:type="character" w:default="1" w:styleId="DefaultParagraphFont">
     <w:name w:val="Default Paragraph Font"/>
     <w:uiPriority w:val="1"/>
+    <w:semiHidden/>
     <w:unhideWhenUsed/>
   </w:style>
   <w:style w:type="table" w:default="1" w:styleId="TableNormal">
@@ -11683,16 +10471,6 @@
 </file>
 
 <file path=customXml/item1.xml><?xml version="1.0" encoding="utf-8"?>
-<p:properties xmlns:p="http://schemas.microsoft.com/office/2006/metadata/properties" xmlns:xsi="http://www.w3.org/2001/XMLSchema-instance" xmlns:pc="http://schemas.microsoft.com/office/infopath/2007/PartnerControls">
-  <documentManagement/>
-</p:properties>
-</file>
-
-<file path=customXml/item2.xml><?xml version="1.0" encoding="utf-8"?>
-<b:Sources xmlns:b="http://schemas.openxmlformats.org/officeDocument/2006/bibliography" xmlns="http://schemas.openxmlformats.org/officeDocument/2006/bibliography" SelectedStyle="\APASixthEditionOfficeOnline.xsl" StyleName="APA" Version="6"/>
-</file>
-
-<file path=customXml/item3.xml><?xml version="1.0" encoding="utf-8"?>
 <ct:contentTypeSchema xmlns:ct="http://schemas.microsoft.com/office/2006/metadata/contentType" xmlns:ma="http://schemas.microsoft.com/office/2006/metadata/properties/metaAttributes" ct:_="" ma:_="" ma:contentTypeName="Document" ma:contentTypeID="0x0101004A6938A6D16A9F41A168DCB1E561FC37" ma:contentTypeVersion="0" ma:contentTypeDescription="Create a new document." ma:contentTypeScope="" ma:versionID="a301393c779a92aaeb722f4b266d6b84">
   <xsd:schema xmlns:xsd="http://www.w3.org/2001/XMLSchema" xmlns:xs="http://www.w3.org/2001/XMLSchema" xmlns:p="http://schemas.microsoft.com/office/2006/metadata/properties" targetNamespace="http://schemas.microsoft.com/office/2006/metadata/properties" ma:root="true" ma:fieldsID="067e30616eeadeb776f014c5fbcfd813">
     <xsd:element name="properties">
@@ -11806,6 +10584,16 @@
 </ct:contentTypeSchema>
 </file>
 
+<file path=customXml/item2.xml><?xml version="1.0" encoding="utf-8"?>
+<b:Sources xmlns:b="http://schemas.openxmlformats.org/officeDocument/2006/bibliography" xmlns="http://schemas.openxmlformats.org/officeDocument/2006/bibliography" SelectedStyle="\APASixthEditionOfficeOnline.xsl" StyleName="APA" Version="6"/>
+</file>
+
+<file path=customXml/item3.xml><?xml version="1.0" encoding="utf-8"?>
+<p:properties xmlns:p="http://schemas.microsoft.com/office/2006/metadata/properties" xmlns:xsi="http://www.w3.org/2001/XMLSchema-instance" xmlns:pc="http://schemas.microsoft.com/office/infopath/2007/PartnerControls">
+  <documentManagement/>
+</p:properties>
+</file>
+
 <file path=customXml/item4.xml><?xml version="1.0" encoding="utf-8"?>
 <?mso-contentType ?>
 <FormTemplates xmlns="http://schemas.microsoft.com/sharepoint/v3/contenttype/forms">
@@ -11816,23 +10604,6 @@
 </file>
 
 <file path=customXml/itemProps1.xml><?xml version="1.0" encoding="utf-8"?>
-<ds:datastoreItem xmlns:ds="http://schemas.openxmlformats.org/officeDocument/2006/customXml" ds:itemID="{AC94A26D-82EB-45B7-AEA3-129FBDD1FCEB}">
-  <ds:schemaRefs>
-    <ds:schemaRef ds:uri="http://schemas.microsoft.com/office/2006/metadata/properties"/>
-    <ds:schemaRef ds:uri="http://schemas.microsoft.com/office/infopath/2007/PartnerControls"/>
-  </ds:schemaRefs>
-</ds:datastoreItem>
-</file>
-
-<file path=customXml/itemProps2.xml><?xml version="1.0" encoding="utf-8"?>
-<ds:datastoreItem xmlns:ds="http://schemas.openxmlformats.org/officeDocument/2006/customXml" ds:itemID="{AED06569-D703-4CEB-98AE-08845890B420}">
-  <ds:schemaRefs>
-    <ds:schemaRef ds:uri="http://schemas.openxmlformats.org/officeDocument/2006/bibliography"/>
-  </ds:schemaRefs>
-</ds:datastoreItem>
-</file>
-
-<file path=customXml/itemProps3.xml><?xml version="1.0" encoding="utf-8"?>
 <ds:datastoreItem xmlns:ds="http://schemas.openxmlformats.org/officeDocument/2006/customXml" ds:itemID="{113DB896-E076-406C-ADC6-3AA564182A16}">
   <ds:schemaRefs>
     <ds:schemaRef ds:uri="http://schemas.microsoft.com/office/2006/metadata/contentType"/>
@@ -11848,6 +10619,23 @@
 </ds:datastoreItem>
 </file>
 
+<file path=customXml/itemProps2.xml><?xml version="1.0" encoding="utf-8"?>
+<ds:datastoreItem xmlns:ds="http://schemas.openxmlformats.org/officeDocument/2006/customXml" ds:itemID="{AED06569-D703-4CEB-98AE-08845890B420}">
+  <ds:schemaRefs>
+    <ds:schemaRef ds:uri="http://schemas.openxmlformats.org/officeDocument/2006/bibliography"/>
+  </ds:schemaRefs>
+</ds:datastoreItem>
+</file>
+
+<file path=customXml/itemProps3.xml><?xml version="1.0" encoding="utf-8"?>
+<ds:datastoreItem xmlns:ds="http://schemas.openxmlformats.org/officeDocument/2006/customXml" ds:itemID="{AC94A26D-82EB-45B7-AEA3-129FBDD1FCEB}">
+  <ds:schemaRefs>
+    <ds:schemaRef ds:uri="http://schemas.microsoft.com/office/2006/metadata/properties"/>
+    <ds:schemaRef ds:uri="http://schemas.microsoft.com/office/infopath/2007/PartnerControls"/>
+  </ds:schemaRefs>
+</ds:datastoreItem>
+</file>
+
 <file path=customXml/itemProps4.xml><?xml version="1.0" encoding="utf-8"?>
 <ds:datastoreItem xmlns:ds="http://schemas.openxmlformats.org/officeDocument/2006/customXml" ds:itemID="{8D559B33-4825-405B-ACEB-6F229225D325}">
   <ds:schemaRefs>

</xml_diff>